<commit_message>
Mas cambios de word
</commit_message>
<xml_diff>
--- a/PL1 PROCESADORES.docx
+++ b/PL1 PROCESADORES.docx
@@ -77,24 +77,24 @@
     <w:p>
       <w:pPr>
         <w:ind w:left="360"/>
-        <w:jc w:val="both"/>
+        <w:jc w:val="center"/>
         <w:rPr>
           <w:b/>
           <w:bCs/>
-          <w:sz w:val="24"/>
-          <w:szCs w:val="24"/>
+          <w:sz w:val="32"/>
+          <w:szCs w:val="32"/>
           <w:u w:val="single"/>
         </w:rPr>
       </w:pPr>
     </w:p>
     <w:p>
       <w:pPr>
-        <w:jc w:val="both"/>
+        <w:jc w:val="center"/>
         <w:rPr>
           <w:b/>
           <w:bCs/>
-          <w:sz w:val="24"/>
-          <w:szCs w:val="24"/>
+          <w:sz w:val="32"/>
+          <w:szCs w:val="32"/>
           <w:u w:val="single"/>
         </w:rPr>
       </w:pPr>
@@ -102,11 +102,11 @@
         <w:rPr>
           <w:b/>
           <w:bCs/>
-          <w:sz w:val="24"/>
-          <w:szCs w:val="24"/>
+          <w:sz w:val="32"/>
+          <w:szCs w:val="32"/>
           <w:u w:val="single"/>
         </w:rPr>
-        <w:t>Caso a) Identificador</w:t>
+        <w:t>Identificador</w:t>
       </w:r>
     </w:p>
     <w:p>
@@ -368,16 +368,13 @@
         <w:rPr>
           <w:rFonts w:ascii="Arial" w:hAnsi="Arial" w:cs="Arial"/>
         </w:rPr>
-        <w:t>Matriz de estados</w:t>
-      </w:r>
-    </w:p>
-    <w:p>
-      <w:pPr>
-        <w:rPr>
-          <w:rFonts w:ascii="Arial" w:hAnsi="Arial" w:cs="Arial"/>
-          <w:b/>
-          <w:bCs/>
-          <w:u w:val="single"/>
+        <w:t>AFD Minimizado</w:t>
+      </w:r>
+    </w:p>
+    <w:p>
+      <w:pPr>
+        <w:rPr>
+          <w:rFonts w:ascii="Arial" w:hAnsi="Arial" w:cs="Arial"/>
         </w:rPr>
       </w:pPr>
       <w:r>
@@ -389,7 +386,7 @@
           <w:u w:val="single"/>
         </w:rPr>
         <w:drawing>
-          <wp:inline distT="0" distB="0" distL="0" distR="0" wp14:anchorId="2F0D2712" wp14:editId="0FB33782">
+          <wp:inline distT="0" distB="0" distL="0" distR="0" wp14:anchorId="78E55E06" wp14:editId="399C7283">
             <wp:extent cx="6660515" cy="3560445"/>
             <wp:effectExtent l="0" t="0" r="6985" b="1905"/>
             <wp:docPr id="128949375" name="Imagen 1" descr="Imagen que contiene Gráfico&#10;&#10;El contenido generado por IA puede ser incorrecto."/>
@@ -429,18 +426,569 @@
       <w:pPr>
         <w:rPr>
           <w:rFonts w:ascii="Arial" w:hAnsi="Arial" w:cs="Arial"/>
+        </w:rPr>
+      </w:pPr>
+      <w:r>
+        <w:rPr>
+          <w:rFonts w:ascii="Arial" w:hAnsi="Arial" w:cs="Arial"/>
+        </w:rPr>
+        <w:t>Matriz de estados</w:t>
+      </w:r>
+    </w:p>
+    <w:p>
+      <w:pPr>
+        <w:rPr>
+          <w:rFonts w:ascii="Arial" w:hAnsi="Arial" w:cs="Arial"/>
+        </w:rPr>
+      </w:pPr>
+      <w:r>
+        <w:rPr>
+          <w:rFonts w:ascii="Arial" w:hAnsi="Arial" w:cs="Arial"/>
+        </w:rPr>
+        <w:t xml:space="preserve">A raíz de </w:t>
+      </w:r>
+    </w:p>
+    <w:tbl>
+      <w:tblPr>
+        <w:tblStyle w:val="Tablaconcuadrcula1clara-nfasis1"/>
+        <w:tblW w:w="0" w:type="auto"/>
+        <w:tblLook w:val="04A0" w:firstRow="1" w:lastRow="0" w:firstColumn="1" w:lastColumn="0" w:noHBand="0" w:noVBand="1"/>
+      </w:tblPr>
+      <w:tblGrid>
+        <w:gridCol w:w="2619"/>
+        <w:gridCol w:w="2620"/>
+        <w:gridCol w:w="2620"/>
+        <w:gridCol w:w="2620"/>
+      </w:tblGrid>
+      <w:tr>
+        <w:trPr>
+          <w:cnfStyle w:val="100000000000" w:firstRow="1" w:lastRow="0" w:firstColumn="0" w:lastColumn="0" w:oddVBand="0" w:evenVBand="0" w:oddHBand="0" w:evenHBand="0" w:firstRowFirstColumn="0" w:firstRowLastColumn="0" w:lastRowFirstColumn="0" w:lastRowLastColumn="0"/>
+        </w:trPr>
+        <w:tc>
+          <w:tcPr>
+            <w:cnfStyle w:val="001000000000" w:firstRow="0" w:lastRow="0" w:firstColumn="1" w:lastColumn="0" w:oddVBand="0" w:evenVBand="0" w:oddHBand="0" w:evenHBand="0" w:firstRowFirstColumn="0" w:firstRowLastColumn="0" w:lastRowFirstColumn="0" w:lastRowLastColumn="0"/>
+            <w:tcW w:w="2619" w:type="dxa"/>
+          </w:tcPr>
+          <w:p>
+            <w:pPr>
+              <w:rPr>
+                <w:rFonts w:ascii="Arial" w:hAnsi="Arial" w:cs="Arial"/>
+              </w:rPr>
+            </w:pPr>
+            <w:r>
+              <w:rPr>
+                <w:rFonts w:ascii="Arial" w:hAnsi="Arial" w:cs="Arial"/>
+              </w:rPr>
+              <w:lastRenderedPageBreak/>
+              <w:t>Estado</w:t>
+            </w:r>
+          </w:p>
+        </w:tc>
+        <w:tc>
+          <w:tcPr>
+            <w:tcW w:w="2620" w:type="dxa"/>
+          </w:tcPr>
+          <w:p>
+            <w:pPr>
+              <w:cnfStyle w:val="100000000000" w:firstRow="1" w:lastRow="0" w:firstColumn="0" w:lastColumn="0" w:oddVBand="0" w:evenVBand="0" w:oddHBand="0" w:evenHBand="0" w:firstRowFirstColumn="0" w:firstRowLastColumn="0" w:lastRowFirstColumn="0" w:lastRowLastColumn="0"/>
+              <w:rPr>
+                <w:rFonts w:ascii="Arial" w:hAnsi="Arial" w:cs="Arial"/>
+              </w:rPr>
+            </w:pPr>
+            <w:r>
+              <w:rPr>
+                <w:rFonts w:ascii="Arial" w:hAnsi="Arial" w:cs="Arial"/>
+              </w:rPr>
+              <w:t>Letras</w:t>
+            </w:r>
+          </w:p>
+        </w:tc>
+        <w:tc>
+          <w:tcPr>
+            <w:tcW w:w="2620" w:type="dxa"/>
+          </w:tcPr>
+          <w:p>
+            <w:pPr>
+              <w:cnfStyle w:val="100000000000" w:firstRow="1" w:lastRow="0" w:firstColumn="0" w:lastColumn="0" w:oddVBand="0" w:evenVBand="0" w:oddHBand="0" w:evenHBand="0" w:firstRowFirstColumn="0" w:firstRowLastColumn="0" w:lastRowFirstColumn="0" w:lastRowLastColumn="0"/>
+              <w:rPr>
+                <w:rFonts w:ascii="Arial" w:hAnsi="Arial" w:cs="Arial"/>
+              </w:rPr>
+            </w:pPr>
+            <w:r>
+              <w:rPr>
+                <w:rFonts w:ascii="Arial" w:hAnsi="Arial" w:cs="Arial"/>
+              </w:rPr>
+              <w:t>Dígitos</w:t>
+            </w:r>
+          </w:p>
+        </w:tc>
+        <w:tc>
+          <w:tcPr>
+            <w:tcW w:w="2620" w:type="dxa"/>
+          </w:tcPr>
+          <w:p>
+            <w:pPr>
+              <w:cnfStyle w:val="100000000000" w:firstRow="1" w:lastRow="0" w:firstColumn="0" w:lastColumn="0" w:oddVBand="0" w:evenVBand="0" w:oddHBand="0" w:evenHBand="0" w:firstRowFirstColumn="0" w:firstRowLastColumn="0" w:lastRowFirstColumn="0" w:lastRowLastColumn="0"/>
+              <w:rPr>
+                <w:rFonts w:ascii="Arial" w:hAnsi="Arial" w:cs="Arial"/>
+              </w:rPr>
+            </w:pPr>
+            <w:r>
+              <w:rPr>
+                <w:rFonts w:ascii="Arial" w:hAnsi="Arial" w:cs="Arial"/>
+              </w:rPr>
+              <w:t>Otros caracteres</w:t>
+            </w:r>
+          </w:p>
+        </w:tc>
+      </w:tr>
+      <w:tr>
+        <w:tc>
+          <w:tcPr>
+            <w:cnfStyle w:val="001000000000" w:firstRow="0" w:lastRow="0" w:firstColumn="1" w:lastColumn="0" w:oddVBand="0" w:evenVBand="0" w:oddHBand="0" w:evenHBand="0" w:firstRowFirstColumn="0" w:firstRowLastColumn="0" w:lastRowFirstColumn="0" w:lastRowLastColumn="0"/>
+            <w:tcW w:w="2619" w:type="dxa"/>
+          </w:tcPr>
+          <w:p>
+            <w:pPr>
+              <w:rPr>
+                <w:rFonts w:ascii="Arial" w:hAnsi="Arial" w:cs="Arial"/>
+              </w:rPr>
+            </w:pPr>
+            <w:r>
+              <w:rPr>
+                <w:rFonts w:ascii="Arial" w:hAnsi="Arial" w:cs="Arial"/>
+              </w:rPr>
+              <w:t>Q0</w:t>
+            </w:r>
+          </w:p>
+        </w:tc>
+        <w:tc>
+          <w:tcPr>
+            <w:tcW w:w="2620" w:type="dxa"/>
+          </w:tcPr>
+          <w:p>
+            <w:pPr>
+              <w:cnfStyle w:val="000000000000" w:firstRow="0" w:lastRow="0" w:firstColumn="0" w:lastColumn="0" w:oddVBand="0" w:evenVBand="0" w:oddHBand="0" w:evenHBand="0" w:firstRowFirstColumn="0" w:firstRowLastColumn="0" w:lastRowFirstColumn="0" w:lastRowLastColumn="0"/>
+              <w:rPr>
+                <w:rFonts w:ascii="Arial" w:hAnsi="Arial" w:cs="Arial"/>
+              </w:rPr>
+            </w:pPr>
+            <w:r>
+              <w:rPr>
+                <w:rFonts w:ascii="Arial" w:hAnsi="Arial" w:cs="Arial"/>
+              </w:rPr>
+              <w:t>Q1</w:t>
+            </w:r>
+          </w:p>
+        </w:tc>
+        <w:tc>
+          <w:tcPr>
+            <w:tcW w:w="2620" w:type="dxa"/>
+          </w:tcPr>
+          <w:p>
+            <w:pPr>
+              <w:cnfStyle w:val="000000000000" w:firstRow="0" w:lastRow="0" w:firstColumn="0" w:lastColumn="0" w:oddVBand="0" w:evenVBand="0" w:oddHBand="0" w:evenHBand="0" w:firstRowFirstColumn="0" w:firstRowLastColumn="0" w:lastRowFirstColumn="0" w:lastRowLastColumn="0"/>
+              <w:rPr>
+                <w:rFonts w:ascii="Arial" w:hAnsi="Arial" w:cs="Arial"/>
+              </w:rPr>
+            </w:pPr>
+            <w:r>
+              <w:rPr>
+                <w:rFonts w:ascii="Arial" w:hAnsi="Arial" w:cs="Arial"/>
+              </w:rPr>
+              <w:t>Error</w:t>
+            </w:r>
+          </w:p>
+        </w:tc>
+        <w:tc>
+          <w:tcPr>
+            <w:tcW w:w="2620" w:type="dxa"/>
+          </w:tcPr>
+          <w:p>
+            <w:pPr>
+              <w:cnfStyle w:val="000000000000" w:firstRow="0" w:lastRow="0" w:firstColumn="0" w:lastColumn="0" w:oddVBand="0" w:evenVBand="0" w:oddHBand="0" w:evenHBand="0" w:firstRowFirstColumn="0" w:firstRowLastColumn="0" w:lastRowFirstColumn="0" w:lastRowLastColumn="0"/>
+              <w:rPr>
+                <w:rFonts w:ascii="Arial" w:hAnsi="Arial" w:cs="Arial"/>
+              </w:rPr>
+            </w:pPr>
+            <w:r>
+              <w:rPr>
+                <w:rFonts w:ascii="Arial" w:hAnsi="Arial" w:cs="Arial"/>
+              </w:rPr>
+              <w:t>Error</w:t>
+            </w:r>
+          </w:p>
+        </w:tc>
+      </w:tr>
+      <w:tr>
+        <w:tc>
+          <w:tcPr>
+            <w:cnfStyle w:val="001000000000" w:firstRow="0" w:lastRow="0" w:firstColumn="1" w:lastColumn="0" w:oddVBand="0" w:evenVBand="0" w:oddHBand="0" w:evenHBand="0" w:firstRowFirstColumn="0" w:firstRowLastColumn="0" w:lastRowFirstColumn="0" w:lastRowLastColumn="0"/>
+            <w:tcW w:w="2619" w:type="dxa"/>
+          </w:tcPr>
+          <w:p>
+            <w:pPr>
+              <w:rPr>
+                <w:rFonts w:ascii="Arial" w:hAnsi="Arial" w:cs="Arial"/>
+              </w:rPr>
+            </w:pPr>
+            <w:r>
+              <w:rPr>
+                <w:rFonts w:ascii="Arial" w:hAnsi="Arial" w:cs="Arial"/>
+              </w:rPr>
+              <w:t>Q1</w:t>
+            </w:r>
+          </w:p>
+        </w:tc>
+        <w:tc>
+          <w:tcPr>
+            <w:tcW w:w="2620" w:type="dxa"/>
+          </w:tcPr>
+          <w:p>
+            <w:pPr>
+              <w:cnfStyle w:val="000000000000" w:firstRow="0" w:lastRow="0" w:firstColumn="0" w:lastColumn="0" w:oddVBand="0" w:evenVBand="0" w:oddHBand="0" w:evenHBand="0" w:firstRowFirstColumn="0" w:firstRowLastColumn="0" w:lastRowFirstColumn="0" w:lastRowLastColumn="0"/>
+              <w:rPr>
+                <w:rFonts w:ascii="Arial" w:hAnsi="Arial" w:cs="Arial"/>
+              </w:rPr>
+            </w:pPr>
+            <w:r>
+              <w:rPr>
+                <w:rFonts w:ascii="Arial" w:hAnsi="Arial" w:cs="Arial"/>
+              </w:rPr>
+              <w:t>Q1</w:t>
+            </w:r>
+          </w:p>
+        </w:tc>
+        <w:tc>
+          <w:tcPr>
+            <w:tcW w:w="2620" w:type="dxa"/>
+          </w:tcPr>
+          <w:p>
+            <w:pPr>
+              <w:cnfStyle w:val="000000000000" w:firstRow="0" w:lastRow="0" w:firstColumn="0" w:lastColumn="0" w:oddVBand="0" w:evenVBand="0" w:oddHBand="0" w:evenHBand="0" w:firstRowFirstColumn="0" w:firstRowLastColumn="0" w:lastRowFirstColumn="0" w:lastRowLastColumn="0"/>
+              <w:rPr>
+                <w:rFonts w:ascii="Arial" w:hAnsi="Arial" w:cs="Arial"/>
+              </w:rPr>
+            </w:pPr>
+            <w:r>
+              <w:rPr>
+                <w:rFonts w:ascii="Arial" w:hAnsi="Arial" w:cs="Arial"/>
+              </w:rPr>
+              <w:t>Q1</w:t>
+            </w:r>
+          </w:p>
+        </w:tc>
+        <w:tc>
+          <w:tcPr>
+            <w:tcW w:w="2620" w:type="dxa"/>
+          </w:tcPr>
+          <w:p>
+            <w:pPr>
+              <w:cnfStyle w:val="000000000000" w:firstRow="0" w:lastRow="0" w:firstColumn="0" w:lastColumn="0" w:oddVBand="0" w:evenVBand="0" w:oddHBand="0" w:evenHBand="0" w:firstRowFirstColumn="0" w:firstRowLastColumn="0" w:lastRowFirstColumn="0" w:lastRowLastColumn="0"/>
+              <w:rPr>
+                <w:rFonts w:ascii="Arial" w:hAnsi="Arial" w:cs="Arial"/>
+              </w:rPr>
+            </w:pPr>
+            <w:r>
+              <w:rPr>
+                <w:rFonts w:ascii="Arial" w:hAnsi="Arial" w:cs="Arial"/>
+              </w:rPr>
+              <w:t>Error</w:t>
+            </w:r>
+          </w:p>
+        </w:tc>
+      </w:tr>
+    </w:tbl>
+    <w:p>
+      <w:pPr>
+        <w:rPr>
+          <w:rFonts w:ascii="Arial" w:hAnsi="Arial" w:cs="Arial"/>
+        </w:rPr>
+      </w:pPr>
+    </w:p>
+    <w:tbl>
+      <w:tblPr>
+        <w:tblStyle w:val="Tablaconcuadrcula1clara-nfasis1"/>
+        <w:tblW w:w="0" w:type="auto"/>
+        <w:tblLook w:val="04A0" w:firstRow="1" w:lastRow="0" w:firstColumn="1" w:lastColumn="0" w:noHBand="0" w:noVBand="1"/>
+      </w:tblPr>
+      <w:tblGrid>
+        <w:gridCol w:w="2619"/>
+        <w:gridCol w:w="2620"/>
+        <w:gridCol w:w="2620"/>
+        <w:gridCol w:w="2620"/>
+      </w:tblGrid>
+      <w:tr>
+        <w:trPr>
+          <w:cnfStyle w:val="100000000000" w:firstRow="1" w:lastRow="0" w:firstColumn="0" w:lastColumn="0" w:oddVBand="0" w:evenVBand="0" w:oddHBand="0" w:evenHBand="0" w:firstRowFirstColumn="0" w:firstRowLastColumn="0" w:lastRowFirstColumn="0" w:lastRowLastColumn="0"/>
+        </w:trPr>
+        <w:tc>
+          <w:tcPr>
+            <w:cnfStyle w:val="001000000000" w:firstRow="0" w:lastRow="0" w:firstColumn="1" w:lastColumn="0" w:oddVBand="0" w:evenVBand="0" w:oddHBand="0" w:evenHBand="0" w:firstRowFirstColumn="0" w:firstRowLastColumn="0" w:lastRowFirstColumn="0" w:lastRowLastColumn="0"/>
+            <w:tcW w:w="2619" w:type="dxa"/>
+          </w:tcPr>
+          <w:p>
+            <w:pPr>
+              <w:rPr>
+                <w:rFonts w:ascii="Arial" w:hAnsi="Arial" w:cs="Arial"/>
+              </w:rPr>
+            </w:pPr>
+            <w:r>
+              <w:rPr>
+                <w:rFonts w:ascii="Arial" w:hAnsi="Arial" w:cs="Arial"/>
+              </w:rPr>
+              <w:t>Estado</w:t>
+            </w:r>
+          </w:p>
+        </w:tc>
+        <w:tc>
+          <w:tcPr>
+            <w:tcW w:w="2620" w:type="dxa"/>
+          </w:tcPr>
+          <w:p>
+            <w:pPr>
+              <w:cnfStyle w:val="100000000000" w:firstRow="1" w:lastRow="0" w:firstColumn="0" w:lastColumn="0" w:oddVBand="0" w:evenVBand="0" w:oddHBand="0" w:evenHBand="0" w:firstRowFirstColumn="0" w:firstRowLastColumn="0" w:lastRowFirstColumn="0" w:lastRowLastColumn="0"/>
+              <w:rPr>
+                <w:rFonts w:ascii="Arial" w:hAnsi="Arial" w:cs="Arial"/>
+              </w:rPr>
+            </w:pPr>
+            <w:r>
+              <w:rPr>
+                <w:rFonts w:ascii="Arial" w:hAnsi="Arial" w:cs="Arial"/>
+              </w:rPr>
+              <w:t>Letras</w:t>
+            </w:r>
+          </w:p>
+        </w:tc>
+        <w:tc>
+          <w:tcPr>
+            <w:tcW w:w="2620" w:type="dxa"/>
+          </w:tcPr>
+          <w:p>
+            <w:pPr>
+              <w:cnfStyle w:val="100000000000" w:firstRow="1" w:lastRow="0" w:firstColumn="0" w:lastColumn="0" w:oddVBand="0" w:evenVBand="0" w:oddHBand="0" w:evenHBand="0" w:firstRowFirstColumn="0" w:firstRowLastColumn="0" w:lastRowFirstColumn="0" w:lastRowLastColumn="0"/>
+              <w:rPr>
+                <w:rFonts w:ascii="Arial" w:hAnsi="Arial" w:cs="Arial"/>
+              </w:rPr>
+            </w:pPr>
+            <w:r>
+              <w:rPr>
+                <w:rFonts w:ascii="Arial" w:hAnsi="Arial" w:cs="Arial"/>
+              </w:rPr>
+              <w:t>Dígitos</w:t>
+            </w:r>
+          </w:p>
+        </w:tc>
+        <w:tc>
+          <w:tcPr>
+            <w:tcW w:w="2620" w:type="dxa"/>
+          </w:tcPr>
+          <w:p>
+            <w:pPr>
+              <w:cnfStyle w:val="100000000000" w:firstRow="1" w:lastRow="0" w:firstColumn="0" w:lastColumn="0" w:oddVBand="0" w:evenVBand="0" w:oddHBand="0" w:evenHBand="0" w:firstRowFirstColumn="0" w:firstRowLastColumn="0" w:lastRowFirstColumn="0" w:lastRowLastColumn="0"/>
+              <w:rPr>
+                <w:rFonts w:ascii="Arial" w:hAnsi="Arial" w:cs="Arial"/>
+              </w:rPr>
+            </w:pPr>
+            <w:r>
+              <w:rPr>
+                <w:rFonts w:ascii="Arial" w:hAnsi="Arial" w:cs="Arial"/>
+              </w:rPr>
+              <w:t>Otros caracteres</w:t>
+            </w:r>
+          </w:p>
+        </w:tc>
+      </w:tr>
+      <w:tr>
+        <w:tc>
+          <w:tcPr>
+            <w:cnfStyle w:val="001000000000" w:firstRow="0" w:lastRow="0" w:firstColumn="1" w:lastColumn="0" w:oddVBand="0" w:evenVBand="0" w:oddHBand="0" w:evenHBand="0" w:firstRowFirstColumn="0" w:firstRowLastColumn="0" w:lastRowFirstColumn="0" w:lastRowLastColumn="0"/>
+            <w:tcW w:w="2619" w:type="dxa"/>
+          </w:tcPr>
+          <w:p>
+            <w:pPr>
+              <w:rPr>
+                <w:rFonts w:ascii="Arial" w:hAnsi="Arial" w:cs="Arial"/>
+              </w:rPr>
+            </w:pPr>
+            <w:r>
+              <w:rPr>
+                <w:rFonts w:ascii="Arial" w:hAnsi="Arial" w:cs="Arial"/>
+              </w:rPr>
+              <w:t>Q0</w:t>
+            </w:r>
+          </w:p>
+        </w:tc>
+        <w:tc>
+          <w:tcPr>
+            <w:tcW w:w="2620" w:type="dxa"/>
+          </w:tcPr>
+          <w:p>
+            <w:pPr>
+              <w:cnfStyle w:val="000000000000" w:firstRow="0" w:lastRow="0" w:firstColumn="0" w:lastColumn="0" w:oddVBand="0" w:evenVBand="0" w:oddHBand="0" w:evenHBand="0" w:firstRowFirstColumn="0" w:firstRowLastColumn="0" w:lastRowFirstColumn="0" w:lastRowLastColumn="0"/>
+              <w:rPr>
+                <w:rFonts w:ascii="Arial" w:hAnsi="Arial" w:cs="Arial"/>
+              </w:rPr>
+            </w:pPr>
+            <w:r>
+              <w:rPr>
+                <w:rFonts w:ascii="Arial" w:hAnsi="Arial" w:cs="Arial"/>
+              </w:rPr>
+              <w:t>1</w:t>
+            </w:r>
+          </w:p>
+        </w:tc>
+        <w:tc>
+          <w:tcPr>
+            <w:tcW w:w="2620" w:type="dxa"/>
+          </w:tcPr>
+          <w:p>
+            <w:pPr>
+              <w:cnfStyle w:val="000000000000" w:firstRow="0" w:lastRow="0" w:firstColumn="0" w:lastColumn="0" w:oddVBand="0" w:evenVBand="0" w:oddHBand="0" w:evenHBand="0" w:firstRowFirstColumn="0" w:firstRowLastColumn="0" w:lastRowFirstColumn="0" w:lastRowLastColumn="0"/>
+              <w:rPr>
+                <w:rFonts w:ascii="Arial" w:hAnsi="Arial" w:cs="Arial"/>
+              </w:rPr>
+            </w:pPr>
+            <w:r>
+              <w:rPr>
+                <w:rFonts w:ascii="Arial" w:hAnsi="Arial" w:cs="Arial"/>
+              </w:rPr>
+              <w:t>-1</w:t>
+            </w:r>
+          </w:p>
+        </w:tc>
+        <w:tc>
+          <w:tcPr>
+            <w:tcW w:w="2620" w:type="dxa"/>
+          </w:tcPr>
+          <w:p>
+            <w:pPr>
+              <w:cnfStyle w:val="000000000000" w:firstRow="0" w:lastRow="0" w:firstColumn="0" w:lastColumn="0" w:oddVBand="0" w:evenVBand="0" w:oddHBand="0" w:evenHBand="0" w:firstRowFirstColumn="0" w:firstRowLastColumn="0" w:lastRowFirstColumn="0" w:lastRowLastColumn="0"/>
+              <w:rPr>
+                <w:rFonts w:ascii="Arial" w:hAnsi="Arial" w:cs="Arial"/>
+              </w:rPr>
+            </w:pPr>
+            <w:r>
+              <w:rPr>
+                <w:rFonts w:ascii="Arial" w:hAnsi="Arial" w:cs="Arial"/>
+              </w:rPr>
+              <w:t>-1</w:t>
+            </w:r>
+          </w:p>
+        </w:tc>
+      </w:tr>
+      <w:tr>
+        <w:tc>
+          <w:tcPr>
+            <w:cnfStyle w:val="001000000000" w:firstRow="0" w:lastRow="0" w:firstColumn="1" w:lastColumn="0" w:oddVBand="0" w:evenVBand="0" w:oddHBand="0" w:evenHBand="0" w:firstRowFirstColumn="0" w:firstRowLastColumn="0" w:lastRowFirstColumn="0" w:lastRowLastColumn="0"/>
+            <w:tcW w:w="2619" w:type="dxa"/>
+          </w:tcPr>
+          <w:p>
+            <w:pPr>
+              <w:rPr>
+                <w:rFonts w:ascii="Arial" w:hAnsi="Arial" w:cs="Arial"/>
+              </w:rPr>
+            </w:pPr>
+            <w:r>
+              <w:rPr>
+                <w:rFonts w:ascii="Arial" w:hAnsi="Arial" w:cs="Arial"/>
+              </w:rPr>
+              <w:t>Q1</w:t>
+            </w:r>
+          </w:p>
+        </w:tc>
+        <w:tc>
+          <w:tcPr>
+            <w:tcW w:w="2620" w:type="dxa"/>
+          </w:tcPr>
+          <w:p>
+            <w:pPr>
+              <w:cnfStyle w:val="000000000000" w:firstRow="0" w:lastRow="0" w:firstColumn="0" w:lastColumn="0" w:oddVBand="0" w:evenVBand="0" w:oddHBand="0" w:evenHBand="0" w:firstRowFirstColumn="0" w:firstRowLastColumn="0" w:lastRowFirstColumn="0" w:lastRowLastColumn="0"/>
+              <w:rPr>
+                <w:rFonts w:ascii="Arial" w:hAnsi="Arial" w:cs="Arial"/>
+              </w:rPr>
+            </w:pPr>
+            <w:r>
+              <w:rPr>
+                <w:rFonts w:ascii="Arial" w:hAnsi="Arial" w:cs="Arial"/>
+              </w:rPr>
+              <w:t>1</w:t>
+            </w:r>
+          </w:p>
+        </w:tc>
+        <w:tc>
+          <w:tcPr>
+            <w:tcW w:w="2620" w:type="dxa"/>
+          </w:tcPr>
+          <w:p>
+            <w:pPr>
+              <w:cnfStyle w:val="000000000000" w:firstRow="0" w:lastRow="0" w:firstColumn="0" w:lastColumn="0" w:oddVBand="0" w:evenVBand="0" w:oddHBand="0" w:evenHBand="0" w:firstRowFirstColumn="0" w:firstRowLastColumn="0" w:lastRowFirstColumn="0" w:lastRowLastColumn="0"/>
+              <w:rPr>
+                <w:rFonts w:ascii="Arial" w:hAnsi="Arial" w:cs="Arial"/>
+              </w:rPr>
+            </w:pPr>
+            <w:r>
+              <w:rPr>
+                <w:rFonts w:ascii="Arial" w:hAnsi="Arial" w:cs="Arial"/>
+              </w:rPr>
+              <w:t>1</w:t>
+            </w:r>
+          </w:p>
+        </w:tc>
+        <w:tc>
+          <w:tcPr>
+            <w:tcW w:w="2620" w:type="dxa"/>
+          </w:tcPr>
+          <w:p>
+            <w:pPr>
+              <w:cnfStyle w:val="000000000000" w:firstRow="0" w:lastRow="0" w:firstColumn="0" w:lastColumn="0" w:oddVBand="0" w:evenVBand="0" w:oddHBand="0" w:evenHBand="0" w:firstRowFirstColumn="0" w:firstRowLastColumn="0" w:lastRowFirstColumn="0" w:lastRowLastColumn="0"/>
+              <w:rPr>
+                <w:rFonts w:ascii="Arial" w:hAnsi="Arial" w:cs="Arial"/>
+              </w:rPr>
+            </w:pPr>
+            <w:r>
+              <w:rPr>
+                <w:rFonts w:ascii="Arial" w:hAnsi="Arial" w:cs="Arial"/>
+              </w:rPr>
+              <w:t>-1</w:t>
+            </w:r>
+          </w:p>
+        </w:tc>
+      </w:tr>
+    </w:tbl>
+    <w:p>
+      <w:pPr>
+        <w:rPr>
+          <w:rFonts w:ascii="Arial" w:hAnsi="Arial" w:cs="Arial"/>
+        </w:rPr>
+      </w:pPr>
+    </w:p>
+    <w:p>
+      <w:pPr>
+        <w:rPr>
+          <w:rFonts w:ascii="Arial" w:hAnsi="Arial" w:cs="Arial"/>
           <w:b/>
           <w:bCs/>
           <w:u w:val="single"/>
         </w:rPr>
       </w:pPr>
-      <w:r>
+    </w:p>
+    <w:p>
+      <w:pPr>
         <w:rPr>
           <w:rFonts w:ascii="Arial" w:hAnsi="Arial" w:cs="Arial"/>
           <w:b/>
           <w:bCs/>
           <w:u w:val="single"/>
         </w:rPr>
+      </w:pPr>
+      <w:r>
+        <w:rPr>
+          <w:rFonts w:ascii="Arial" w:hAnsi="Arial" w:cs="Arial"/>
+          <w:b/>
+          <w:bCs/>
+          <w:u w:val="single"/>
+        </w:rPr>
         <w:t>Casos de practica</w:t>
       </w:r>
     </w:p>
@@ -454,7 +1002,6 @@
         <w:rPr>
           <w:rFonts w:ascii="Arial" w:hAnsi="Arial" w:cs="Arial"/>
         </w:rPr>
-        <w:lastRenderedPageBreak/>
         <w:t xml:space="preserve">Los casos de practica en este caso deben ser la cadena vacía que debe ser </w:t>
       </w:r>
       <w:r>
@@ -497,19 +1044,35 @@
     </w:p>
     <w:p>
       <w:pPr>
-        <w:rPr>
-          <w:rFonts w:ascii="Arial" w:hAnsi="Arial" w:cs="Arial"/>
-        </w:rPr>
-      </w:pPr>
-      <w:r>
-        <w:rPr>
-          <w:rFonts w:ascii="Arial" w:hAnsi="Arial" w:cs="Arial"/>
-        </w:rPr>
-        <w:t xml:space="preserve">Caso B) Paridad de </w:t>
-      </w:r>
-      <w:r>
-        <w:rPr>
-          <w:rFonts w:ascii="Arial" w:hAnsi="Arial" w:cs="Arial"/>
+        <w:jc w:val="center"/>
+        <w:rPr>
+          <w:rFonts w:ascii="Arial" w:hAnsi="Arial" w:cs="Arial"/>
+          <w:b/>
+          <w:bCs/>
+          <w:sz w:val="32"/>
+          <w:szCs w:val="32"/>
+          <w:u w:val="single"/>
+        </w:rPr>
+      </w:pPr>
+      <w:r>
+        <w:rPr>
+          <w:rFonts w:ascii="Arial" w:hAnsi="Arial" w:cs="Arial"/>
+          <w:b/>
+          <w:bCs/>
+          <w:sz w:val="32"/>
+          <w:szCs w:val="32"/>
+          <w:u w:val="single"/>
+        </w:rPr>
+        <w:t xml:space="preserve">Paridad de </w:t>
+      </w:r>
+      <w:r>
+        <w:rPr>
+          <w:rFonts w:ascii="Arial" w:hAnsi="Arial" w:cs="Arial"/>
+          <w:b/>
+          <w:bCs/>
+          <w:sz w:val="32"/>
+          <w:szCs w:val="32"/>
+          <w:u w:val="single"/>
         </w:rPr>
         <w:t>As</w:t>
       </w:r>
@@ -670,6 +1233,7 @@
         <w:rPr>
           <w:rFonts w:ascii="Arial" w:hAnsi="Arial" w:cs="Arial"/>
         </w:rPr>
+        <w:lastRenderedPageBreak/>
         <w:t>Casos con Jflap</w:t>
       </w:r>
     </w:p>
@@ -745,7 +1309,6 @@
           <w:rFonts w:ascii="Arial" w:hAnsi="Arial" w:cs="Arial"/>
           <w:noProof/>
         </w:rPr>
-        <w:lastRenderedPageBreak/>
         <w:drawing>
           <wp:inline distT="0" distB="0" distL="0" distR="0" wp14:anchorId="38EB999C" wp14:editId="0D65EEDB">
             <wp:extent cx="6660515" cy="3124835"/>
@@ -793,7 +1356,7 @@
         <w:rPr>
           <w:rFonts w:ascii="Arial" w:hAnsi="Arial" w:cs="Arial"/>
         </w:rPr>
-        <w:t>Matriz de Estados</w:t>
+        <w:t>AFD Minimizado</w:t>
       </w:r>
     </w:p>
     <w:p>
@@ -807,6 +1370,7 @@
           <w:rFonts w:ascii="Arial" w:hAnsi="Arial" w:cs="Arial"/>
           <w:noProof/>
         </w:rPr>
+        <w:lastRenderedPageBreak/>
         <w:drawing>
           <wp:inline distT="0" distB="0" distL="0" distR="0" wp14:anchorId="2F146CB2" wp14:editId="5C34A78E">
             <wp:extent cx="6110455" cy="4867275"/>
@@ -854,6 +1418,533 @@
         <w:rPr>
           <w:rFonts w:ascii="Arial" w:hAnsi="Arial" w:cs="Arial"/>
         </w:rPr>
+        <w:t>Matriz de Estados</w:t>
+      </w:r>
+    </w:p>
+    <w:tbl>
+      <w:tblPr>
+        <w:tblStyle w:val="Tablaconcuadrcula1clara-nfasis1"/>
+        <w:tblW w:w="0" w:type="auto"/>
+        <w:tblLook w:val="04A0" w:firstRow="1" w:lastRow="0" w:firstColumn="1" w:lastColumn="0" w:noHBand="0" w:noVBand="1"/>
+      </w:tblPr>
+      <w:tblGrid>
+        <w:gridCol w:w="2619"/>
+        <w:gridCol w:w="2620"/>
+        <w:gridCol w:w="2620"/>
+        <w:gridCol w:w="2620"/>
+      </w:tblGrid>
+      <w:tr>
+        <w:trPr>
+          <w:cnfStyle w:val="100000000000" w:firstRow="1" w:lastRow="0" w:firstColumn="0" w:lastColumn="0" w:oddVBand="0" w:evenVBand="0" w:oddHBand="0" w:evenHBand="0" w:firstRowFirstColumn="0" w:firstRowLastColumn="0" w:lastRowFirstColumn="0" w:lastRowLastColumn="0"/>
+        </w:trPr>
+        <w:tc>
+          <w:tcPr>
+            <w:cnfStyle w:val="001000000000" w:firstRow="0" w:lastRow="0" w:firstColumn="1" w:lastColumn="0" w:oddVBand="0" w:evenVBand="0" w:oddHBand="0" w:evenHBand="0" w:firstRowFirstColumn="0" w:firstRowLastColumn="0" w:lastRowFirstColumn="0" w:lastRowLastColumn="0"/>
+            <w:tcW w:w="2619" w:type="dxa"/>
+          </w:tcPr>
+          <w:p>
+            <w:pPr>
+              <w:rPr>
+                <w:rFonts w:ascii="Arial" w:hAnsi="Arial" w:cs="Arial"/>
+              </w:rPr>
+            </w:pPr>
+            <w:r>
+              <w:rPr>
+                <w:rFonts w:ascii="Arial" w:hAnsi="Arial" w:cs="Arial"/>
+              </w:rPr>
+              <w:t>Estado</w:t>
+            </w:r>
+          </w:p>
+        </w:tc>
+        <w:tc>
+          <w:tcPr>
+            <w:tcW w:w="2620" w:type="dxa"/>
+          </w:tcPr>
+          <w:p>
+            <w:pPr>
+              <w:cnfStyle w:val="100000000000" w:firstRow="1" w:lastRow="0" w:firstColumn="0" w:lastColumn="0" w:oddVBand="0" w:evenVBand="0" w:oddHBand="0" w:evenHBand="0" w:firstRowFirstColumn="0" w:firstRowLastColumn="0" w:lastRowFirstColumn="0" w:lastRowLastColumn="0"/>
+              <w:rPr>
+                <w:rFonts w:ascii="Arial" w:hAnsi="Arial" w:cs="Arial"/>
+              </w:rPr>
+            </w:pPr>
+            <w:r>
+              <w:rPr>
+                <w:rFonts w:ascii="Arial" w:hAnsi="Arial" w:cs="Arial"/>
+              </w:rPr>
+              <w:t>a</w:t>
+            </w:r>
+          </w:p>
+        </w:tc>
+        <w:tc>
+          <w:tcPr>
+            <w:tcW w:w="2620" w:type="dxa"/>
+          </w:tcPr>
+          <w:p>
+            <w:pPr>
+              <w:cnfStyle w:val="100000000000" w:firstRow="1" w:lastRow="0" w:firstColumn="0" w:lastColumn="0" w:oddVBand="0" w:evenVBand="0" w:oddHBand="0" w:evenHBand="0" w:firstRowFirstColumn="0" w:firstRowLastColumn="0" w:lastRowFirstColumn="0" w:lastRowLastColumn="0"/>
+              <w:rPr>
+                <w:rFonts w:ascii="Arial" w:hAnsi="Arial" w:cs="Arial"/>
+              </w:rPr>
+            </w:pPr>
+            <w:r>
+              <w:rPr>
+                <w:rFonts w:ascii="Arial" w:hAnsi="Arial" w:cs="Arial"/>
+              </w:rPr>
+              <w:t>b</w:t>
+            </w:r>
+          </w:p>
+        </w:tc>
+        <w:tc>
+          <w:tcPr>
+            <w:tcW w:w="2620" w:type="dxa"/>
+          </w:tcPr>
+          <w:p>
+            <w:pPr>
+              <w:cnfStyle w:val="100000000000" w:firstRow="1" w:lastRow="0" w:firstColumn="0" w:lastColumn="0" w:oddVBand="0" w:evenVBand="0" w:oddHBand="0" w:evenHBand="0" w:firstRowFirstColumn="0" w:firstRowLastColumn="0" w:lastRowFirstColumn="0" w:lastRowLastColumn="0"/>
+              <w:rPr>
+                <w:rFonts w:ascii="Arial" w:hAnsi="Arial" w:cs="Arial"/>
+              </w:rPr>
+            </w:pPr>
+            <w:r>
+              <w:rPr>
+                <w:rFonts w:ascii="Arial" w:hAnsi="Arial" w:cs="Arial"/>
+              </w:rPr>
+              <w:t xml:space="preserve">Otro carácter </w:t>
+            </w:r>
+          </w:p>
+        </w:tc>
+      </w:tr>
+      <w:tr>
+        <w:tc>
+          <w:tcPr>
+            <w:cnfStyle w:val="001000000000" w:firstRow="0" w:lastRow="0" w:firstColumn="1" w:lastColumn="0" w:oddVBand="0" w:evenVBand="0" w:oddHBand="0" w:evenHBand="0" w:firstRowFirstColumn="0" w:firstRowLastColumn="0" w:lastRowFirstColumn="0" w:lastRowLastColumn="0"/>
+            <w:tcW w:w="2619" w:type="dxa"/>
+          </w:tcPr>
+          <w:p>
+            <w:pPr>
+              <w:rPr>
+                <w:rFonts w:ascii="Arial" w:hAnsi="Arial" w:cs="Arial"/>
+              </w:rPr>
+            </w:pPr>
+            <w:r>
+              <w:rPr>
+                <w:rFonts w:ascii="Arial" w:hAnsi="Arial" w:cs="Arial"/>
+              </w:rPr>
+              <w:t>Q1</w:t>
+            </w:r>
+          </w:p>
+        </w:tc>
+        <w:tc>
+          <w:tcPr>
+            <w:tcW w:w="2620" w:type="dxa"/>
+          </w:tcPr>
+          <w:p>
+            <w:pPr>
+              <w:cnfStyle w:val="000000000000" w:firstRow="0" w:lastRow="0" w:firstColumn="0" w:lastColumn="0" w:oddVBand="0" w:evenVBand="0" w:oddHBand="0" w:evenHBand="0" w:firstRowFirstColumn="0" w:firstRowLastColumn="0" w:lastRowFirstColumn="0" w:lastRowLastColumn="0"/>
+              <w:rPr>
+                <w:rFonts w:ascii="Arial" w:hAnsi="Arial" w:cs="Arial"/>
+              </w:rPr>
+            </w:pPr>
+            <w:r>
+              <w:rPr>
+                <w:rFonts w:ascii="Arial" w:hAnsi="Arial" w:cs="Arial"/>
+              </w:rPr>
+              <w:t>Q0</w:t>
+            </w:r>
+          </w:p>
+        </w:tc>
+        <w:tc>
+          <w:tcPr>
+            <w:tcW w:w="2620" w:type="dxa"/>
+          </w:tcPr>
+          <w:p>
+            <w:pPr>
+              <w:cnfStyle w:val="000000000000" w:firstRow="0" w:lastRow="0" w:firstColumn="0" w:lastColumn="0" w:oddVBand="0" w:evenVBand="0" w:oddHBand="0" w:evenHBand="0" w:firstRowFirstColumn="0" w:firstRowLastColumn="0" w:lastRowFirstColumn="0" w:lastRowLastColumn="0"/>
+              <w:rPr>
+                <w:rFonts w:ascii="Arial" w:hAnsi="Arial" w:cs="Arial"/>
+              </w:rPr>
+            </w:pPr>
+            <w:r>
+              <w:rPr>
+                <w:rFonts w:ascii="Arial" w:hAnsi="Arial" w:cs="Arial"/>
+              </w:rPr>
+              <w:t>Q1</w:t>
+            </w:r>
+          </w:p>
+        </w:tc>
+        <w:tc>
+          <w:tcPr>
+            <w:tcW w:w="2620" w:type="dxa"/>
+          </w:tcPr>
+          <w:p>
+            <w:pPr>
+              <w:cnfStyle w:val="000000000000" w:firstRow="0" w:lastRow="0" w:firstColumn="0" w:lastColumn="0" w:oddVBand="0" w:evenVBand="0" w:oddHBand="0" w:evenHBand="0" w:firstRowFirstColumn="0" w:firstRowLastColumn="0" w:lastRowFirstColumn="0" w:lastRowLastColumn="0"/>
+              <w:rPr>
+                <w:rFonts w:ascii="Arial" w:hAnsi="Arial" w:cs="Arial"/>
+              </w:rPr>
+            </w:pPr>
+            <w:r>
+              <w:rPr>
+                <w:rFonts w:ascii="Arial" w:hAnsi="Arial" w:cs="Arial"/>
+              </w:rPr>
+              <w:t>Error</w:t>
+            </w:r>
+          </w:p>
+        </w:tc>
+      </w:tr>
+      <w:tr>
+        <w:tc>
+          <w:tcPr>
+            <w:cnfStyle w:val="001000000000" w:firstRow="0" w:lastRow="0" w:firstColumn="1" w:lastColumn="0" w:oddVBand="0" w:evenVBand="0" w:oddHBand="0" w:evenHBand="0" w:firstRowFirstColumn="0" w:firstRowLastColumn="0" w:lastRowFirstColumn="0" w:lastRowLastColumn="0"/>
+            <w:tcW w:w="2619" w:type="dxa"/>
+          </w:tcPr>
+          <w:p>
+            <w:pPr>
+              <w:rPr>
+                <w:rFonts w:ascii="Arial" w:hAnsi="Arial" w:cs="Arial"/>
+              </w:rPr>
+            </w:pPr>
+            <w:r>
+              <w:rPr>
+                <w:rFonts w:ascii="Arial" w:hAnsi="Arial" w:cs="Arial"/>
+              </w:rPr>
+              <w:t>Q0</w:t>
+            </w:r>
+          </w:p>
+        </w:tc>
+        <w:tc>
+          <w:tcPr>
+            <w:tcW w:w="2620" w:type="dxa"/>
+          </w:tcPr>
+          <w:p>
+            <w:pPr>
+              <w:cnfStyle w:val="000000000000" w:firstRow="0" w:lastRow="0" w:firstColumn="0" w:lastColumn="0" w:oddVBand="0" w:evenVBand="0" w:oddHBand="0" w:evenHBand="0" w:firstRowFirstColumn="0" w:firstRowLastColumn="0" w:lastRowFirstColumn="0" w:lastRowLastColumn="0"/>
+              <w:rPr>
+                <w:rFonts w:ascii="Arial" w:hAnsi="Arial" w:cs="Arial"/>
+              </w:rPr>
+            </w:pPr>
+            <w:r>
+              <w:rPr>
+                <w:rFonts w:ascii="Arial" w:hAnsi="Arial" w:cs="Arial"/>
+              </w:rPr>
+              <w:t>Q1</w:t>
+            </w:r>
+          </w:p>
+        </w:tc>
+        <w:tc>
+          <w:tcPr>
+            <w:tcW w:w="2620" w:type="dxa"/>
+          </w:tcPr>
+          <w:p>
+            <w:pPr>
+              <w:cnfStyle w:val="000000000000" w:firstRow="0" w:lastRow="0" w:firstColumn="0" w:lastColumn="0" w:oddVBand="0" w:evenVBand="0" w:oddHBand="0" w:evenHBand="0" w:firstRowFirstColumn="0" w:firstRowLastColumn="0" w:lastRowFirstColumn="0" w:lastRowLastColumn="0"/>
+              <w:rPr>
+                <w:rFonts w:ascii="Arial" w:hAnsi="Arial" w:cs="Arial"/>
+              </w:rPr>
+            </w:pPr>
+            <w:r>
+              <w:rPr>
+                <w:rFonts w:ascii="Arial" w:hAnsi="Arial" w:cs="Arial"/>
+              </w:rPr>
+              <w:t>Q0</w:t>
+            </w:r>
+          </w:p>
+        </w:tc>
+        <w:tc>
+          <w:tcPr>
+            <w:tcW w:w="2620" w:type="dxa"/>
+          </w:tcPr>
+          <w:p>
+            <w:pPr>
+              <w:cnfStyle w:val="000000000000" w:firstRow="0" w:lastRow="0" w:firstColumn="0" w:lastColumn="0" w:oddVBand="0" w:evenVBand="0" w:oddHBand="0" w:evenHBand="0" w:firstRowFirstColumn="0" w:firstRowLastColumn="0" w:lastRowFirstColumn="0" w:lastRowLastColumn="0"/>
+              <w:rPr>
+                <w:rFonts w:ascii="Arial" w:hAnsi="Arial" w:cs="Arial"/>
+              </w:rPr>
+            </w:pPr>
+            <w:r>
+              <w:rPr>
+                <w:rFonts w:ascii="Arial" w:hAnsi="Arial" w:cs="Arial"/>
+              </w:rPr>
+              <w:t>Error</w:t>
+            </w:r>
+          </w:p>
+        </w:tc>
+      </w:tr>
+    </w:tbl>
+    <w:p>
+      <w:pPr>
+        <w:rPr>
+          <w:rFonts w:ascii="Arial" w:hAnsi="Arial" w:cs="Arial"/>
+        </w:rPr>
+      </w:pPr>
+    </w:p>
+    <w:tbl>
+      <w:tblPr>
+        <w:tblStyle w:val="Tablaconcuadrcula1clara-nfasis1"/>
+        <w:tblW w:w="0" w:type="auto"/>
+        <w:tblLook w:val="04A0" w:firstRow="1" w:lastRow="0" w:firstColumn="1" w:lastColumn="0" w:noHBand="0" w:noVBand="1"/>
+      </w:tblPr>
+      <w:tblGrid>
+        <w:gridCol w:w="2619"/>
+        <w:gridCol w:w="2620"/>
+        <w:gridCol w:w="2620"/>
+        <w:gridCol w:w="2620"/>
+      </w:tblGrid>
+      <w:tr>
+        <w:trPr>
+          <w:cnfStyle w:val="100000000000" w:firstRow="1" w:lastRow="0" w:firstColumn="0" w:lastColumn="0" w:oddVBand="0" w:evenVBand="0" w:oddHBand="0" w:evenHBand="0" w:firstRowFirstColumn="0" w:firstRowLastColumn="0" w:lastRowFirstColumn="0" w:lastRowLastColumn="0"/>
+        </w:trPr>
+        <w:tc>
+          <w:tcPr>
+            <w:cnfStyle w:val="001000000000" w:firstRow="0" w:lastRow="0" w:firstColumn="1" w:lastColumn="0" w:oddVBand="0" w:evenVBand="0" w:oddHBand="0" w:evenHBand="0" w:firstRowFirstColumn="0" w:firstRowLastColumn="0" w:lastRowFirstColumn="0" w:lastRowLastColumn="0"/>
+            <w:tcW w:w="2619" w:type="dxa"/>
+          </w:tcPr>
+          <w:p>
+            <w:pPr>
+              <w:rPr>
+                <w:rFonts w:ascii="Arial" w:hAnsi="Arial" w:cs="Arial"/>
+              </w:rPr>
+            </w:pPr>
+            <w:r>
+              <w:rPr>
+                <w:rFonts w:ascii="Arial" w:hAnsi="Arial" w:cs="Arial"/>
+              </w:rPr>
+              <w:t>Estado</w:t>
+            </w:r>
+          </w:p>
+        </w:tc>
+        <w:tc>
+          <w:tcPr>
+            <w:tcW w:w="2620" w:type="dxa"/>
+          </w:tcPr>
+          <w:p>
+            <w:pPr>
+              <w:cnfStyle w:val="100000000000" w:firstRow="1" w:lastRow="0" w:firstColumn="0" w:lastColumn="0" w:oddVBand="0" w:evenVBand="0" w:oddHBand="0" w:evenHBand="0" w:firstRowFirstColumn="0" w:firstRowLastColumn="0" w:lastRowFirstColumn="0" w:lastRowLastColumn="0"/>
+              <w:rPr>
+                <w:rFonts w:ascii="Arial" w:hAnsi="Arial" w:cs="Arial"/>
+              </w:rPr>
+            </w:pPr>
+            <w:r>
+              <w:rPr>
+                <w:rFonts w:ascii="Arial" w:hAnsi="Arial" w:cs="Arial"/>
+              </w:rPr>
+              <w:t>a</w:t>
+            </w:r>
+          </w:p>
+        </w:tc>
+        <w:tc>
+          <w:tcPr>
+            <w:tcW w:w="2620" w:type="dxa"/>
+          </w:tcPr>
+          <w:p>
+            <w:pPr>
+              <w:cnfStyle w:val="100000000000" w:firstRow="1" w:lastRow="0" w:firstColumn="0" w:lastColumn="0" w:oddVBand="0" w:evenVBand="0" w:oddHBand="0" w:evenHBand="0" w:firstRowFirstColumn="0" w:firstRowLastColumn="0" w:lastRowFirstColumn="0" w:lastRowLastColumn="0"/>
+              <w:rPr>
+                <w:rFonts w:ascii="Arial" w:hAnsi="Arial" w:cs="Arial"/>
+              </w:rPr>
+            </w:pPr>
+            <w:r>
+              <w:rPr>
+                <w:rFonts w:ascii="Arial" w:hAnsi="Arial" w:cs="Arial"/>
+              </w:rPr>
+              <w:t>b</w:t>
+            </w:r>
+          </w:p>
+        </w:tc>
+        <w:tc>
+          <w:tcPr>
+            <w:tcW w:w="2620" w:type="dxa"/>
+          </w:tcPr>
+          <w:p>
+            <w:pPr>
+              <w:cnfStyle w:val="100000000000" w:firstRow="1" w:lastRow="0" w:firstColumn="0" w:lastColumn="0" w:oddVBand="0" w:evenVBand="0" w:oddHBand="0" w:evenHBand="0" w:firstRowFirstColumn="0" w:firstRowLastColumn="0" w:lastRowFirstColumn="0" w:lastRowLastColumn="0"/>
+              <w:rPr>
+                <w:rFonts w:ascii="Arial" w:hAnsi="Arial" w:cs="Arial"/>
+              </w:rPr>
+            </w:pPr>
+            <w:r>
+              <w:rPr>
+                <w:rFonts w:ascii="Arial" w:hAnsi="Arial" w:cs="Arial"/>
+              </w:rPr>
+              <w:t xml:space="preserve">Otro carácter </w:t>
+            </w:r>
+          </w:p>
+        </w:tc>
+      </w:tr>
+      <w:tr>
+        <w:tc>
+          <w:tcPr>
+            <w:cnfStyle w:val="001000000000" w:firstRow="0" w:lastRow="0" w:firstColumn="1" w:lastColumn="0" w:oddVBand="0" w:evenVBand="0" w:oddHBand="0" w:evenHBand="0" w:firstRowFirstColumn="0" w:firstRowLastColumn="0" w:lastRowFirstColumn="0" w:lastRowLastColumn="0"/>
+            <w:tcW w:w="2619" w:type="dxa"/>
+          </w:tcPr>
+          <w:p>
+            <w:pPr>
+              <w:rPr>
+                <w:rFonts w:ascii="Arial" w:hAnsi="Arial" w:cs="Arial"/>
+              </w:rPr>
+            </w:pPr>
+            <w:r>
+              <w:rPr>
+                <w:rFonts w:ascii="Arial" w:hAnsi="Arial" w:cs="Arial"/>
+              </w:rPr>
+              <w:t>Q1</w:t>
+            </w:r>
+          </w:p>
+        </w:tc>
+        <w:tc>
+          <w:tcPr>
+            <w:tcW w:w="2620" w:type="dxa"/>
+          </w:tcPr>
+          <w:p>
+            <w:pPr>
+              <w:cnfStyle w:val="000000000000" w:firstRow="0" w:lastRow="0" w:firstColumn="0" w:lastColumn="0" w:oddVBand="0" w:evenVBand="0" w:oddHBand="0" w:evenHBand="0" w:firstRowFirstColumn="0" w:firstRowLastColumn="0" w:lastRowFirstColumn="0" w:lastRowLastColumn="0"/>
+              <w:rPr>
+                <w:rFonts w:ascii="Arial" w:hAnsi="Arial" w:cs="Arial"/>
+              </w:rPr>
+            </w:pPr>
+            <w:r>
+              <w:rPr>
+                <w:rFonts w:ascii="Arial" w:hAnsi="Arial" w:cs="Arial"/>
+              </w:rPr>
+              <w:t>1</w:t>
+            </w:r>
+          </w:p>
+        </w:tc>
+        <w:tc>
+          <w:tcPr>
+            <w:tcW w:w="2620" w:type="dxa"/>
+          </w:tcPr>
+          <w:p>
+            <w:pPr>
+              <w:cnfStyle w:val="000000000000" w:firstRow="0" w:lastRow="0" w:firstColumn="0" w:lastColumn="0" w:oddVBand="0" w:evenVBand="0" w:oddHBand="0" w:evenHBand="0" w:firstRowFirstColumn="0" w:firstRowLastColumn="0" w:lastRowFirstColumn="0" w:lastRowLastColumn="0"/>
+              <w:rPr>
+                <w:rFonts w:ascii="Arial" w:hAnsi="Arial" w:cs="Arial"/>
+              </w:rPr>
+            </w:pPr>
+            <w:r>
+              <w:rPr>
+                <w:rFonts w:ascii="Arial" w:hAnsi="Arial" w:cs="Arial"/>
+              </w:rPr>
+              <w:t>0</w:t>
+            </w:r>
+          </w:p>
+        </w:tc>
+        <w:tc>
+          <w:tcPr>
+            <w:tcW w:w="2620" w:type="dxa"/>
+          </w:tcPr>
+          <w:p>
+            <w:pPr>
+              <w:cnfStyle w:val="000000000000" w:firstRow="0" w:lastRow="0" w:firstColumn="0" w:lastColumn="0" w:oddVBand="0" w:evenVBand="0" w:oddHBand="0" w:evenHBand="0" w:firstRowFirstColumn="0" w:firstRowLastColumn="0" w:lastRowFirstColumn="0" w:lastRowLastColumn="0"/>
+              <w:rPr>
+                <w:rFonts w:ascii="Arial" w:hAnsi="Arial" w:cs="Arial"/>
+              </w:rPr>
+            </w:pPr>
+            <w:r>
+              <w:rPr>
+                <w:rFonts w:ascii="Arial" w:hAnsi="Arial" w:cs="Arial"/>
+              </w:rPr>
+              <w:t>-1</w:t>
+            </w:r>
+          </w:p>
+        </w:tc>
+      </w:tr>
+      <w:tr>
+        <w:tc>
+          <w:tcPr>
+            <w:cnfStyle w:val="001000000000" w:firstRow="0" w:lastRow="0" w:firstColumn="1" w:lastColumn="0" w:oddVBand="0" w:evenVBand="0" w:oddHBand="0" w:evenHBand="0" w:firstRowFirstColumn="0" w:firstRowLastColumn="0" w:lastRowFirstColumn="0" w:lastRowLastColumn="0"/>
+            <w:tcW w:w="2619" w:type="dxa"/>
+          </w:tcPr>
+          <w:p>
+            <w:pPr>
+              <w:rPr>
+                <w:rFonts w:ascii="Arial" w:hAnsi="Arial" w:cs="Arial"/>
+              </w:rPr>
+            </w:pPr>
+            <w:r>
+              <w:rPr>
+                <w:rFonts w:ascii="Arial" w:hAnsi="Arial" w:cs="Arial"/>
+              </w:rPr>
+              <w:t>Q0</w:t>
+            </w:r>
+          </w:p>
+        </w:tc>
+        <w:tc>
+          <w:tcPr>
+            <w:tcW w:w="2620" w:type="dxa"/>
+          </w:tcPr>
+          <w:p>
+            <w:pPr>
+              <w:cnfStyle w:val="000000000000" w:firstRow="0" w:lastRow="0" w:firstColumn="0" w:lastColumn="0" w:oddVBand="0" w:evenVBand="0" w:oddHBand="0" w:evenHBand="0" w:firstRowFirstColumn="0" w:firstRowLastColumn="0" w:lastRowFirstColumn="0" w:lastRowLastColumn="0"/>
+              <w:rPr>
+                <w:rFonts w:ascii="Arial" w:hAnsi="Arial" w:cs="Arial"/>
+              </w:rPr>
+            </w:pPr>
+            <w:r>
+              <w:rPr>
+                <w:rFonts w:ascii="Arial" w:hAnsi="Arial" w:cs="Arial"/>
+              </w:rPr>
+              <w:t>0</w:t>
+            </w:r>
+          </w:p>
+        </w:tc>
+        <w:tc>
+          <w:tcPr>
+            <w:tcW w:w="2620" w:type="dxa"/>
+          </w:tcPr>
+          <w:p>
+            <w:pPr>
+              <w:cnfStyle w:val="000000000000" w:firstRow="0" w:lastRow="0" w:firstColumn="0" w:lastColumn="0" w:oddVBand="0" w:evenVBand="0" w:oddHBand="0" w:evenHBand="0" w:firstRowFirstColumn="0" w:firstRowLastColumn="0" w:lastRowFirstColumn="0" w:lastRowLastColumn="0"/>
+              <w:rPr>
+                <w:rFonts w:ascii="Arial" w:hAnsi="Arial" w:cs="Arial"/>
+              </w:rPr>
+            </w:pPr>
+            <w:r>
+              <w:rPr>
+                <w:rFonts w:ascii="Arial" w:hAnsi="Arial" w:cs="Arial"/>
+              </w:rPr>
+              <w:t>1</w:t>
+            </w:r>
+          </w:p>
+        </w:tc>
+        <w:tc>
+          <w:tcPr>
+            <w:tcW w:w="2620" w:type="dxa"/>
+          </w:tcPr>
+          <w:p>
+            <w:pPr>
+              <w:cnfStyle w:val="000000000000" w:firstRow="0" w:lastRow="0" w:firstColumn="0" w:lastColumn="0" w:oddVBand="0" w:evenVBand="0" w:oddHBand="0" w:evenHBand="0" w:firstRowFirstColumn="0" w:firstRowLastColumn="0" w:lastRowFirstColumn="0" w:lastRowLastColumn="0"/>
+              <w:rPr>
+                <w:rFonts w:ascii="Arial" w:hAnsi="Arial" w:cs="Arial"/>
+              </w:rPr>
+            </w:pPr>
+            <w:r>
+              <w:rPr>
+                <w:rFonts w:ascii="Arial" w:hAnsi="Arial" w:cs="Arial"/>
+              </w:rPr>
+              <w:t>-1</w:t>
+            </w:r>
+          </w:p>
+        </w:tc>
+      </w:tr>
+    </w:tbl>
+    <w:p>
+      <w:pPr>
+        <w:rPr>
+          <w:rFonts w:ascii="Arial" w:hAnsi="Arial" w:cs="Arial"/>
+        </w:rPr>
+      </w:pPr>
+    </w:p>
+    <w:p>
+      <w:pPr>
+        <w:rPr>
+          <w:rFonts w:ascii="Arial" w:hAnsi="Arial" w:cs="Arial"/>
+        </w:rPr>
+      </w:pPr>
+      <w:r>
+        <w:rPr>
+          <w:rFonts w:ascii="Arial" w:hAnsi="Arial" w:cs="Arial"/>
+        </w:rPr>
         <w:t>Casos de Prueba</w:t>
       </w:r>
     </w:p>
@@ -867,41 +1958,41 @@
         <w:rPr>
           <w:rFonts w:ascii="Arial" w:hAnsi="Arial" w:cs="Arial"/>
         </w:rPr>
+        <w:t>Algunos de los casos de prueba con los que debemos comenzar son aquellos que contienen un numero par de as, empezando por el caso vacío, así como un numero n de bs y 0 as, y ya posteriormente el uso de un número impar de as para comprobar que se rechaza.</w:t>
+      </w:r>
+    </w:p>
+    <w:p>
+      <w:pPr>
+        <w:rPr>
+          <w:rFonts w:ascii="Arial" w:hAnsi="Arial" w:cs="Arial"/>
+        </w:rPr>
+      </w:pPr>
+    </w:p>
+    <w:p>
+      <w:pPr>
+        <w:rPr>
+          <w:rFonts w:ascii="Arial" w:hAnsi="Arial" w:cs="Arial"/>
+        </w:rPr>
+      </w:pPr>
+      <w:r>
+        <w:rPr>
+          <w:rFonts w:ascii="Arial" w:hAnsi="Arial" w:cs="Arial"/>
+        </w:rPr>
+        <w:t>Casos C)</w:t>
+      </w:r>
+    </w:p>
+    <w:p>
+      <w:pPr>
+        <w:rPr>
+          <w:rFonts w:ascii="Arial" w:hAnsi="Arial" w:cs="Arial"/>
+        </w:rPr>
+      </w:pPr>
+      <w:r>
+        <w:rPr>
+          <w:rFonts w:ascii="Arial" w:hAnsi="Arial" w:cs="Arial"/>
+          <w:noProof/>
+        </w:rPr>
         <w:lastRenderedPageBreak/>
-        <w:t>Algunos de los casos de prueba con los que debemos comenzar son aquellos que contienen un numero par de as, empezando por el caso vacío, así como un numero n de bs y 0 as, y ya posteriormente el uso de un número impar de as para comprobar que se rechaza.</w:t>
-      </w:r>
-    </w:p>
-    <w:p>
-      <w:pPr>
-        <w:rPr>
-          <w:rFonts w:ascii="Arial" w:hAnsi="Arial" w:cs="Arial"/>
-        </w:rPr>
-      </w:pPr>
-    </w:p>
-    <w:p>
-      <w:pPr>
-        <w:rPr>
-          <w:rFonts w:ascii="Arial" w:hAnsi="Arial" w:cs="Arial"/>
-        </w:rPr>
-      </w:pPr>
-      <w:r>
-        <w:rPr>
-          <w:rFonts w:ascii="Arial" w:hAnsi="Arial" w:cs="Arial"/>
-        </w:rPr>
-        <w:t>Casos C)</w:t>
-      </w:r>
-    </w:p>
-    <w:p>
-      <w:pPr>
-        <w:rPr>
-          <w:rFonts w:ascii="Arial" w:hAnsi="Arial" w:cs="Arial"/>
-        </w:rPr>
-      </w:pPr>
-      <w:r>
-        <w:rPr>
-          <w:rFonts w:ascii="Arial" w:hAnsi="Arial" w:cs="Arial"/>
-          <w:noProof/>
-        </w:rPr>
         <w:drawing>
           <wp:inline distT="0" distB="0" distL="0" distR="0" wp14:anchorId="3E9FEC45" wp14:editId="58B0ED13">
             <wp:extent cx="6660515" cy="5346065"/>
@@ -1045,6 +2136,19 @@
       <w:r>
         <w:rPr>
           <w:rFonts w:ascii="Arial" w:hAnsi="Arial" w:cs="Arial"/>
+        </w:rPr>
+        <w:t>AFD Minimizado</w:t>
+      </w:r>
+    </w:p>
+    <w:p>
+      <w:pPr>
+        <w:rPr>
+          <w:rFonts w:ascii="Arial" w:hAnsi="Arial" w:cs="Arial"/>
+        </w:rPr>
+      </w:pPr>
+      <w:r>
+        <w:rPr>
+          <w:rFonts w:ascii="Arial" w:hAnsi="Arial" w:cs="Arial"/>
           <w:noProof/>
         </w:rPr>
         <w:drawing>
@@ -1094,6 +2198,857 @@
         <w:rPr>
           <w:rFonts w:ascii="Arial" w:hAnsi="Arial" w:cs="Arial"/>
         </w:rPr>
+        <w:t>Matriz de estados</w:t>
+      </w:r>
+    </w:p>
+    <w:tbl>
+      <w:tblPr>
+        <w:tblStyle w:val="Tablaconcuadrcula1clara-nfasis1"/>
+        <w:tblW w:w="0" w:type="auto"/>
+        <w:tblLook w:val="04A0" w:firstRow="1" w:lastRow="0" w:firstColumn="1" w:lastColumn="0" w:noHBand="0" w:noVBand="1"/>
+      </w:tblPr>
+      <w:tblGrid>
+        <w:gridCol w:w="2619"/>
+        <w:gridCol w:w="2620"/>
+        <w:gridCol w:w="2620"/>
+        <w:gridCol w:w="2620"/>
+      </w:tblGrid>
+      <w:tr>
+        <w:trPr>
+          <w:cnfStyle w:val="100000000000" w:firstRow="1" w:lastRow="0" w:firstColumn="0" w:lastColumn="0" w:oddVBand="0" w:evenVBand="0" w:oddHBand="0" w:evenHBand="0" w:firstRowFirstColumn="0" w:firstRowLastColumn="0" w:lastRowFirstColumn="0" w:lastRowLastColumn="0"/>
+        </w:trPr>
+        <w:tc>
+          <w:tcPr>
+            <w:cnfStyle w:val="001000000000" w:firstRow="0" w:lastRow="0" w:firstColumn="1" w:lastColumn="0" w:oddVBand="0" w:evenVBand="0" w:oddHBand="0" w:evenHBand="0" w:firstRowFirstColumn="0" w:firstRowLastColumn="0" w:lastRowFirstColumn="0" w:lastRowLastColumn="0"/>
+            <w:tcW w:w="2619" w:type="dxa"/>
+          </w:tcPr>
+          <w:p>
+            <w:pPr>
+              <w:rPr>
+                <w:rFonts w:ascii="Arial" w:hAnsi="Arial" w:cs="Arial"/>
+              </w:rPr>
+            </w:pPr>
+            <w:r>
+              <w:rPr>
+                <w:rFonts w:ascii="Arial" w:hAnsi="Arial" w:cs="Arial"/>
+              </w:rPr>
+              <w:t>Estado</w:t>
+            </w:r>
+          </w:p>
+        </w:tc>
+        <w:tc>
+          <w:tcPr>
+            <w:tcW w:w="2620" w:type="dxa"/>
+          </w:tcPr>
+          <w:p>
+            <w:pPr>
+              <w:cnfStyle w:val="100000000000" w:firstRow="1" w:lastRow="0" w:firstColumn="0" w:lastColumn="0" w:oddVBand="0" w:evenVBand="0" w:oddHBand="0" w:evenHBand="0" w:firstRowFirstColumn="0" w:firstRowLastColumn="0" w:lastRowFirstColumn="0" w:lastRowLastColumn="0"/>
+              <w:rPr>
+                <w:rFonts w:ascii="Arial" w:hAnsi="Arial" w:cs="Arial"/>
+              </w:rPr>
+            </w:pPr>
+            <w:r>
+              <w:rPr>
+                <w:rFonts w:ascii="Arial" w:hAnsi="Arial" w:cs="Arial"/>
+              </w:rPr>
+              <w:t>Dígitos</w:t>
+            </w:r>
+          </w:p>
+        </w:tc>
+        <w:tc>
+          <w:tcPr>
+            <w:tcW w:w="2620" w:type="dxa"/>
+          </w:tcPr>
+          <w:p>
+            <w:pPr>
+              <w:cnfStyle w:val="100000000000" w:firstRow="1" w:lastRow="0" w:firstColumn="0" w:lastColumn="0" w:oddVBand="0" w:evenVBand="0" w:oddHBand="0" w:evenHBand="0" w:firstRowFirstColumn="0" w:firstRowLastColumn="0" w:lastRowFirstColumn="0" w:lastRowLastColumn="0"/>
+              <w:rPr>
+                <w:rFonts w:ascii="Arial" w:hAnsi="Arial" w:cs="Arial"/>
+              </w:rPr>
+            </w:pPr>
+            <w:r>
+              <w:rPr>
+                <w:rFonts w:ascii="Arial" w:hAnsi="Arial" w:cs="Arial"/>
+              </w:rPr>
+              <w:t xml:space="preserve">Punto </w:t>
+            </w:r>
+          </w:p>
+        </w:tc>
+        <w:tc>
+          <w:tcPr>
+            <w:tcW w:w="2620" w:type="dxa"/>
+          </w:tcPr>
+          <w:p>
+            <w:pPr>
+              <w:cnfStyle w:val="100000000000" w:firstRow="1" w:lastRow="0" w:firstColumn="0" w:lastColumn="0" w:oddVBand="0" w:evenVBand="0" w:oddHBand="0" w:evenHBand="0" w:firstRowFirstColumn="0" w:firstRowLastColumn="0" w:lastRowFirstColumn="0" w:lastRowLastColumn="0"/>
+              <w:rPr>
+                <w:rFonts w:ascii="Arial" w:hAnsi="Arial" w:cs="Arial"/>
+                <w:b w:val="0"/>
+                <w:bCs w:val="0"/>
+              </w:rPr>
+            </w:pPr>
+            <w:r>
+              <w:rPr>
+                <w:rFonts w:ascii="Arial" w:hAnsi="Arial" w:cs="Arial"/>
+              </w:rPr>
+              <w:t>Otro carácter</w:t>
+            </w:r>
+          </w:p>
+        </w:tc>
+      </w:tr>
+      <w:tr>
+        <w:tc>
+          <w:tcPr>
+            <w:cnfStyle w:val="001000000000" w:firstRow="0" w:lastRow="0" w:firstColumn="1" w:lastColumn="0" w:oddVBand="0" w:evenVBand="0" w:oddHBand="0" w:evenHBand="0" w:firstRowFirstColumn="0" w:firstRowLastColumn="0" w:lastRowFirstColumn="0" w:lastRowLastColumn="0"/>
+            <w:tcW w:w="2619" w:type="dxa"/>
+          </w:tcPr>
+          <w:p>
+            <w:pPr>
+              <w:rPr>
+                <w:rFonts w:ascii="Arial" w:hAnsi="Arial" w:cs="Arial"/>
+              </w:rPr>
+            </w:pPr>
+            <w:r>
+              <w:rPr>
+                <w:rFonts w:ascii="Arial" w:hAnsi="Arial" w:cs="Arial"/>
+              </w:rPr>
+              <w:t>Q1</w:t>
+            </w:r>
+          </w:p>
+        </w:tc>
+        <w:tc>
+          <w:tcPr>
+            <w:tcW w:w="2620" w:type="dxa"/>
+          </w:tcPr>
+          <w:p>
+            <w:pPr>
+              <w:cnfStyle w:val="000000000000" w:firstRow="0" w:lastRow="0" w:firstColumn="0" w:lastColumn="0" w:oddVBand="0" w:evenVBand="0" w:oddHBand="0" w:evenHBand="0" w:firstRowFirstColumn="0" w:firstRowLastColumn="0" w:lastRowFirstColumn="0" w:lastRowLastColumn="0"/>
+              <w:rPr>
+                <w:rFonts w:ascii="Arial" w:hAnsi="Arial" w:cs="Arial"/>
+              </w:rPr>
+            </w:pPr>
+            <w:r>
+              <w:rPr>
+                <w:rFonts w:ascii="Arial" w:hAnsi="Arial" w:cs="Arial"/>
+              </w:rPr>
+              <w:t>Q3</w:t>
+            </w:r>
+          </w:p>
+        </w:tc>
+        <w:tc>
+          <w:tcPr>
+            <w:tcW w:w="2620" w:type="dxa"/>
+          </w:tcPr>
+          <w:p>
+            <w:pPr>
+              <w:cnfStyle w:val="000000000000" w:firstRow="0" w:lastRow="0" w:firstColumn="0" w:lastColumn="0" w:oddVBand="0" w:evenVBand="0" w:oddHBand="0" w:evenHBand="0" w:firstRowFirstColumn="0" w:firstRowLastColumn="0" w:lastRowFirstColumn="0" w:lastRowLastColumn="0"/>
+              <w:rPr>
+                <w:rFonts w:ascii="Arial" w:hAnsi="Arial" w:cs="Arial"/>
+              </w:rPr>
+            </w:pPr>
+            <w:r>
+              <w:rPr>
+                <w:rFonts w:ascii="Arial" w:hAnsi="Arial" w:cs="Arial"/>
+              </w:rPr>
+              <w:t>Error</w:t>
+            </w:r>
+          </w:p>
+        </w:tc>
+        <w:tc>
+          <w:tcPr>
+            <w:tcW w:w="2620" w:type="dxa"/>
+          </w:tcPr>
+          <w:p>
+            <w:pPr>
+              <w:cnfStyle w:val="000000000000" w:firstRow="0" w:lastRow="0" w:firstColumn="0" w:lastColumn="0" w:oddVBand="0" w:evenVBand="0" w:oddHBand="0" w:evenHBand="0" w:firstRowFirstColumn="0" w:firstRowLastColumn="0" w:lastRowFirstColumn="0" w:lastRowLastColumn="0"/>
+              <w:rPr>
+                <w:rFonts w:ascii="Arial" w:hAnsi="Arial" w:cs="Arial"/>
+              </w:rPr>
+            </w:pPr>
+            <w:r>
+              <w:rPr>
+                <w:rFonts w:ascii="Arial" w:hAnsi="Arial" w:cs="Arial"/>
+              </w:rPr>
+              <w:t>Error</w:t>
+            </w:r>
+          </w:p>
+        </w:tc>
+      </w:tr>
+      <w:tr>
+        <w:tc>
+          <w:tcPr>
+            <w:cnfStyle w:val="001000000000" w:firstRow="0" w:lastRow="0" w:firstColumn="1" w:lastColumn="0" w:oddVBand="0" w:evenVBand="0" w:oddHBand="0" w:evenHBand="0" w:firstRowFirstColumn="0" w:firstRowLastColumn="0" w:lastRowFirstColumn="0" w:lastRowLastColumn="0"/>
+            <w:tcW w:w="2619" w:type="dxa"/>
+          </w:tcPr>
+          <w:p>
+            <w:pPr>
+              <w:rPr>
+                <w:rFonts w:ascii="Arial" w:hAnsi="Arial" w:cs="Arial"/>
+              </w:rPr>
+            </w:pPr>
+            <w:r>
+              <w:rPr>
+                <w:rFonts w:ascii="Arial" w:hAnsi="Arial" w:cs="Arial"/>
+              </w:rPr>
+              <w:t>Q3</w:t>
+            </w:r>
+          </w:p>
+        </w:tc>
+        <w:tc>
+          <w:tcPr>
+            <w:tcW w:w="2620" w:type="dxa"/>
+          </w:tcPr>
+          <w:p>
+            <w:pPr>
+              <w:cnfStyle w:val="000000000000" w:firstRow="0" w:lastRow="0" w:firstColumn="0" w:lastColumn="0" w:oddVBand="0" w:evenVBand="0" w:oddHBand="0" w:evenHBand="0" w:firstRowFirstColumn="0" w:firstRowLastColumn="0" w:lastRowFirstColumn="0" w:lastRowLastColumn="0"/>
+              <w:rPr>
+                <w:rFonts w:ascii="Arial" w:hAnsi="Arial" w:cs="Arial"/>
+              </w:rPr>
+            </w:pPr>
+            <w:r>
+              <w:rPr>
+                <w:rFonts w:ascii="Arial" w:hAnsi="Arial" w:cs="Arial"/>
+              </w:rPr>
+              <w:t>Q3</w:t>
+            </w:r>
+          </w:p>
+        </w:tc>
+        <w:tc>
+          <w:tcPr>
+            <w:tcW w:w="2620" w:type="dxa"/>
+          </w:tcPr>
+          <w:p>
+            <w:pPr>
+              <w:cnfStyle w:val="000000000000" w:firstRow="0" w:lastRow="0" w:firstColumn="0" w:lastColumn="0" w:oddVBand="0" w:evenVBand="0" w:oddHBand="0" w:evenHBand="0" w:firstRowFirstColumn="0" w:firstRowLastColumn="0" w:lastRowFirstColumn="0" w:lastRowLastColumn="0"/>
+              <w:rPr>
+                <w:rFonts w:ascii="Arial" w:hAnsi="Arial" w:cs="Arial"/>
+              </w:rPr>
+            </w:pPr>
+            <w:r>
+              <w:rPr>
+                <w:rFonts w:ascii="Arial" w:hAnsi="Arial" w:cs="Arial"/>
+              </w:rPr>
+              <w:t>Q0</w:t>
+            </w:r>
+          </w:p>
+        </w:tc>
+        <w:tc>
+          <w:tcPr>
+            <w:tcW w:w="2620" w:type="dxa"/>
+          </w:tcPr>
+          <w:p>
+            <w:pPr>
+              <w:cnfStyle w:val="000000000000" w:firstRow="0" w:lastRow="0" w:firstColumn="0" w:lastColumn="0" w:oddVBand="0" w:evenVBand="0" w:oddHBand="0" w:evenHBand="0" w:firstRowFirstColumn="0" w:firstRowLastColumn="0" w:lastRowFirstColumn="0" w:lastRowLastColumn="0"/>
+              <w:rPr>
+                <w:rFonts w:ascii="Arial" w:hAnsi="Arial" w:cs="Arial"/>
+              </w:rPr>
+            </w:pPr>
+            <w:r>
+              <w:rPr>
+                <w:rFonts w:ascii="Arial" w:hAnsi="Arial" w:cs="Arial"/>
+              </w:rPr>
+              <w:t>Error</w:t>
+            </w:r>
+          </w:p>
+        </w:tc>
+      </w:tr>
+      <w:tr>
+        <w:tc>
+          <w:tcPr>
+            <w:cnfStyle w:val="001000000000" w:firstRow="0" w:lastRow="0" w:firstColumn="1" w:lastColumn="0" w:oddVBand="0" w:evenVBand="0" w:oddHBand="0" w:evenHBand="0" w:firstRowFirstColumn="0" w:firstRowLastColumn="0" w:lastRowFirstColumn="0" w:lastRowLastColumn="0"/>
+            <w:tcW w:w="2619" w:type="dxa"/>
+          </w:tcPr>
+          <w:p>
+            <w:pPr>
+              <w:rPr>
+                <w:rFonts w:ascii="Arial" w:hAnsi="Arial" w:cs="Arial"/>
+              </w:rPr>
+            </w:pPr>
+            <w:r>
+              <w:rPr>
+                <w:rFonts w:ascii="Arial" w:hAnsi="Arial" w:cs="Arial"/>
+              </w:rPr>
+              <w:t>Q0</w:t>
+            </w:r>
+          </w:p>
+        </w:tc>
+        <w:tc>
+          <w:tcPr>
+            <w:tcW w:w="2620" w:type="dxa"/>
+          </w:tcPr>
+          <w:p>
+            <w:pPr>
+              <w:cnfStyle w:val="000000000000" w:firstRow="0" w:lastRow="0" w:firstColumn="0" w:lastColumn="0" w:oddVBand="0" w:evenVBand="0" w:oddHBand="0" w:evenHBand="0" w:firstRowFirstColumn="0" w:firstRowLastColumn="0" w:lastRowFirstColumn="0" w:lastRowLastColumn="0"/>
+              <w:rPr>
+                <w:rFonts w:ascii="Arial" w:hAnsi="Arial" w:cs="Arial"/>
+              </w:rPr>
+            </w:pPr>
+            <w:r>
+              <w:rPr>
+                <w:rFonts w:ascii="Arial" w:hAnsi="Arial" w:cs="Arial"/>
+              </w:rPr>
+              <w:t>Q2</w:t>
+            </w:r>
+          </w:p>
+        </w:tc>
+        <w:tc>
+          <w:tcPr>
+            <w:tcW w:w="2620" w:type="dxa"/>
+          </w:tcPr>
+          <w:p>
+            <w:pPr>
+              <w:cnfStyle w:val="000000000000" w:firstRow="0" w:lastRow="0" w:firstColumn="0" w:lastColumn="0" w:oddVBand="0" w:evenVBand="0" w:oddHBand="0" w:evenHBand="0" w:firstRowFirstColumn="0" w:firstRowLastColumn="0" w:lastRowFirstColumn="0" w:lastRowLastColumn="0"/>
+              <w:rPr>
+                <w:rFonts w:ascii="Arial" w:hAnsi="Arial" w:cs="Arial"/>
+              </w:rPr>
+            </w:pPr>
+            <w:r>
+              <w:rPr>
+                <w:rFonts w:ascii="Arial" w:hAnsi="Arial" w:cs="Arial"/>
+              </w:rPr>
+              <w:t>Error</w:t>
+            </w:r>
+          </w:p>
+        </w:tc>
+        <w:tc>
+          <w:tcPr>
+            <w:tcW w:w="2620" w:type="dxa"/>
+          </w:tcPr>
+          <w:p>
+            <w:pPr>
+              <w:cnfStyle w:val="000000000000" w:firstRow="0" w:lastRow="0" w:firstColumn="0" w:lastColumn="0" w:oddVBand="0" w:evenVBand="0" w:oddHBand="0" w:evenHBand="0" w:firstRowFirstColumn="0" w:firstRowLastColumn="0" w:lastRowFirstColumn="0" w:lastRowLastColumn="0"/>
+              <w:rPr>
+                <w:rFonts w:ascii="Arial" w:hAnsi="Arial" w:cs="Arial"/>
+              </w:rPr>
+            </w:pPr>
+            <w:r>
+              <w:rPr>
+                <w:rFonts w:ascii="Arial" w:hAnsi="Arial" w:cs="Arial"/>
+              </w:rPr>
+              <w:t>Error</w:t>
+            </w:r>
+          </w:p>
+        </w:tc>
+      </w:tr>
+      <w:tr>
+        <w:tc>
+          <w:tcPr>
+            <w:cnfStyle w:val="001000000000" w:firstRow="0" w:lastRow="0" w:firstColumn="1" w:lastColumn="0" w:oddVBand="0" w:evenVBand="0" w:oddHBand="0" w:evenHBand="0" w:firstRowFirstColumn="0" w:firstRowLastColumn="0" w:lastRowFirstColumn="0" w:lastRowLastColumn="0"/>
+            <w:tcW w:w="2619" w:type="dxa"/>
+          </w:tcPr>
+          <w:p>
+            <w:pPr>
+              <w:rPr>
+                <w:rFonts w:ascii="Arial" w:hAnsi="Arial" w:cs="Arial"/>
+              </w:rPr>
+            </w:pPr>
+            <w:r>
+              <w:rPr>
+                <w:rFonts w:ascii="Arial" w:hAnsi="Arial" w:cs="Arial"/>
+              </w:rPr>
+              <w:t>Q2</w:t>
+            </w:r>
+          </w:p>
+        </w:tc>
+        <w:tc>
+          <w:tcPr>
+            <w:tcW w:w="2620" w:type="dxa"/>
+          </w:tcPr>
+          <w:p>
+            <w:pPr>
+              <w:cnfStyle w:val="000000000000" w:firstRow="0" w:lastRow="0" w:firstColumn="0" w:lastColumn="0" w:oddVBand="0" w:evenVBand="0" w:oddHBand="0" w:evenHBand="0" w:firstRowFirstColumn="0" w:firstRowLastColumn="0" w:lastRowFirstColumn="0" w:lastRowLastColumn="0"/>
+              <w:rPr>
+                <w:rFonts w:ascii="Arial" w:hAnsi="Arial" w:cs="Arial"/>
+              </w:rPr>
+            </w:pPr>
+            <w:r>
+              <w:rPr>
+                <w:rFonts w:ascii="Arial" w:hAnsi="Arial" w:cs="Arial"/>
+              </w:rPr>
+              <w:t>Q2</w:t>
+            </w:r>
+          </w:p>
+        </w:tc>
+        <w:tc>
+          <w:tcPr>
+            <w:tcW w:w="2620" w:type="dxa"/>
+          </w:tcPr>
+          <w:p>
+            <w:pPr>
+              <w:cnfStyle w:val="000000000000" w:firstRow="0" w:lastRow="0" w:firstColumn="0" w:lastColumn="0" w:oddVBand="0" w:evenVBand="0" w:oddHBand="0" w:evenHBand="0" w:firstRowFirstColumn="0" w:firstRowLastColumn="0" w:lastRowFirstColumn="0" w:lastRowLastColumn="0"/>
+              <w:rPr>
+                <w:rFonts w:ascii="Arial" w:hAnsi="Arial" w:cs="Arial"/>
+              </w:rPr>
+            </w:pPr>
+            <w:r>
+              <w:rPr>
+                <w:rFonts w:ascii="Arial" w:hAnsi="Arial" w:cs="Arial"/>
+              </w:rPr>
+              <w:t>Error</w:t>
+            </w:r>
+          </w:p>
+        </w:tc>
+        <w:tc>
+          <w:tcPr>
+            <w:tcW w:w="2620" w:type="dxa"/>
+          </w:tcPr>
+          <w:p>
+            <w:pPr>
+              <w:cnfStyle w:val="000000000000" w:firstRow="0" w:lastRow="0" w:firstColumn="0" w:lastColumn="0" w:oddVBand="0" w:evenVBand="0" w:oddHBand="0" w:evenHBand="0" w:firstRowFirstColumn="0" w:firstRowLastColumn="0" w:lastRowFirstColumn="0" w:lastRowLastColumn="0"/>
+              <w:rPr>
+                <w:rFonts w:ascii="Arial" w:hAnsi="Arial" w:cs="Arial"/>
+              </w:rPr>
+            </w:pPr>
+            <w:r>
+              <w:rPr>
+                <w:rFonts w:ascii="Arial" w:hAnsi="Arial" w:cs="Arial"/>
+              </w:rPr>
+              <w:t>Error</w:t>
+            </w:r>
+          </w:p>
+        </w:tc>
+      </w:tr>
+    </w:tbl>
+    <w:p>
+      <w:pPr>
+        <w:rPr>
+          <w:rFonts w:ascii="Arial" w:hAnsi="Arial" w:cs="Arial"/>
+        </w:rPr>
+      </w:pPr>
+    </w:p>
+    <w:tbl>
+      <w:tblPr>
+        <w:tblStyle w:val="Tablaconcuadrcula1clara-nfasis1"/>
+        <w:tblW w:w="0" w:type="auto"/>
+        <w:tblLook w:val="04A0" w:firstRow="1" w:lastRow="0" w:firstColumn="1" w:lastColumn="0" w:noHBand="0" w:noVBand="1"/>
+      </w:tblPr>
+      <w:tblGrid>
+        <w:gridCol w:w="2619"/>
+        <w:gridCol w:w="2620"/>
+        <w:gridCol w:w="2620"/>
+        <w:gridCol w:w="2620"/>
+      </w:tblGrid>
+      <w:tr>
+        <w:trPr>
+          <w:cnfStyle w:val="100000000000" w:firstRow="1" w:lastRow="0" w:firstColumn="0" w:lastColumn="0" w:oddVBand="0" w:evenVBand="0" w:oddHBand="0" w:evenHBand="0" w:firstRowFirstColumn="0" w:firstRowLastColumn="0" w:lastRowFirstColumn="0" w:lastRowLastColumn="0"/>
+        </w:trPr>
+        <w:tc>
+          <w:tcPr>
+            <w:cnfStyle w:val="001000000000" w:firstRow="0" w:lastRow="0" w:firstColumn="1" w:lastColumn="0" w:oddVBand="0" w:evenVBand="0" w:oddHBand="0" w:evenHBand="0" w:firstRowFirstColumn="0" w:firstRowLastColumn="0" w:lastRowFirstColumn="0" w:lastRowLastColumn="0"/>
+            <w:tcW w:w="2619" w:type="dxa"/>
+          </w:tcPr>
+          <w:p>
+            <w:pPr>
+              <w:rPr>
+                <w:rFonts w:ascii="Arial" w:hAnsi="Arial" w:cs="Arial"/>
+              </w:rPr>
+            </w:pPr>
+            <w:r>
+              <w:rPr>
+                <w:rFonts w:ascii="Arial" w:hAnsi="Arial" w:cs="Arial"/>
+              </w:rPr>
+              <w:t>Estado</w:t>
+            </w:r>
+          </w:p>
+        </w:tc>
+        <w:tc>
+          <w:tcPr>
+            <w:tcW w:w="2620" w:type="dxa"/>
+          </w:tcPr>
+          <w:p>
+            <w:pPr>
+              <w:cnfStyle w:val="100000000000" w:firstRow="1" w:lastRow="0" w:firstColumn="0" w:lastColumn="0" w:oddVBand="0" w:evenVBand="0" w:oddHBand="0" w:evenHBand="0" w:firstRowFirstColumn="0" w:firstRowLastColumn="0" w:lastRowFirstColumn="0" w:lastRowLastColumn="0"/>
+              <w:rPr>
+                <w:rFonts w:ascii="Arial" w:hAnsi="Arial" w:cs="Arial"/>
+              </w:rPr>
+            </w:pPr>
+            <w:r>
+              <w:rPr>
+                <w:rFonts w:ascii="Arial" w:hAnsi="Arial" w:cs="Arial"/>
+              </w:rPr>
+              <w:t>Dígitos</w:t>
+            </w:r>
+          </w:p>
+        </w:tc>
+        <w:tc>
+          <w:tcPr>
+            <w:tcW w:w="2620" w:type="dxa"/>
+          </w:tcPr>
+          <w:p>
+            <w:pPr>
+              <w:cnfStyle w:val="100000000000" w:firstRow="1" w:lastRow="0" w:firstColumn="0" w:lastColumn="0" w:oddVBand="0" w:evenVBand="0" w:oddHBand="0" w:evenHBand="0" w:firstRowFirstColumn="0" w:firstRowLastColumn="0" w:lastRowFirstColumn="0" w:lastRowLastColumn="0"/>
+              <w:rPr>
+                <w:rFonts w:ascii="Arial" w:hAnsi="Arial" w:cs="Arial"/>
+              </w:rPr>
+            </w:pPr>
+            <w:r>
+              <w:rPr>
+                <w:rFonts w:ascii="Arial" w:hAnsi="Arial" w:cs="Arial"/>
+              </w:rPr>
+              <w:t xml:space="preserve">Punto </w:t>
+            </w:r>
+          </w:p>
+        </w:tc>
+        <w:tc>
+          <w:tcPr>
+            <w:tcW w:w="2620" w:type="dxa"/>
+          </w:tcPr>
+          <w:p>
+            <w:pPr>
+              <w:cnfStyle w:val="100000000000" w:firstRow="1" w:lastRow="0" w:firstColumn="0" w:lastColumn="0" w:oddVBand="0" w:evenVBand="0" w:oddHBand="0" w:evenHBand="0" w:firstRowFirstColumn="0" w:firstRowLastColumn="0" w:lastRowFirstColumn="0" w:lastRowLastColumn="0"/>
+              <w:rPr>
+                <w:rFonts w:ascii="Arial" w:hAnsi="Arial" w:cs="Arial"/>
+                <w:b w:val="0"/>
+                <w:bCs w:val="0"/>
+              </w:rPr>
+            </w:pPr>
+            <w:r>
+              <w:rPr>
+                <w:rFonts w:ascii="Arial" w:hAnsi="Arial" w:cs="Arial"/>
+              </w:rPr>
+              <w:t>Otro carácter</w:t>
+            </w:r>
+          </w:p>
+        </w:tc>
+      </w:tr>
+      <w:tr>
+        <w:tc>
+          <w:tcPr>
+            <w:cnfStyle w:val="001000000000" w:firstRow="0" w:lastRow="0" w:firstColumn="1" w:lastColumn="0" w:oddVBand="0" w:evenVBand="0" w:oddHBand="0" w:evenHBand="0" w:firstRowFirstColumn="0" w:firstRowLastColumn="0" w:lastRowFirstColumn="0" w:lastRowLastColumn="0"/>
+            <w:tcW w:w="2619" w:type="dxa"/>
+          </w:tcPr>
+          <w:p>
+            <w:pPr>
+              <w:rPr>
+                <w:rFonts w:ascii="Arial" w:hAnsi="Arial" w:cs="Arial"/>
+              </w:rPr>
+            </w:pPr>
+            <w:r>
+              <w:rPr>
+                <w:rFonts w:ascii="Arial" w:hAnsi="Arial" w:cs="Arial"/>
+              </w:rPr>
+              <w:lastRenderedPageBreak/>
+              <w:t>Q1</w:t>
+            </w:r>
+          </w:p>
+        </w:tc>
+        <w:tc>
+          <w:tcPr>
+            <w:tcW w:w="2620" w:type="dxa"/>
+          </w:tcPr>
+          <w:p>
+            <w:pPr>
+              <w:cnfStyle w:val="000000000000" w:firstRow="0" w:lastRow="0" w:firstColumn="0" w:lastColumn="0" w:oddVBand="0" w:evenVBand="0" w:oddHBand="0" w:evenHBand="0" w:firstRowFirstColumn="0" w:firstRowLastColumn="0" w:lastRowFirstColumn="0" w:lastRowLastColumn="0"/>
+              <w:rPr>
+                <w:rFonts w:ascii="Arial" w:hAnsi="Arial" w:cs="Arial"/>
+              </w:rPr>
+            </w:pPr>
+            <w:r>
+              <w:rPr>
+                <w:rFonts w:ascii="Arial" w:hAnsi="Arial" w:cs="Arial"/>
+              </w:rPr>
+              <w:t>Q3</w:t>
+            </w:r>
+          </w:p>
+        </w:tc>
+        <w:tc>
+          <w:tcPr>
+            <w:tcW w:w="2620" w:type="dxa"/>
+          </w:tcPr>
+          <w:p>
+            <w:pPr>
+              <w:cnfStyle w:val="000000000000" w:firstRow="0" w:lastRow="0" w:firstColumn="0" w:lastColumn="0" w:oddVBand="0" w:evenVBand="0" w:oddHBand="0" w:evenHBand="0" w:firstRowFirstColumn="0" w:firstRowLastColumn="0" w:lastRowFirstColumn="0" w:lastRowLastColumn="0"/>
+              <w:rPr>
+                <w:rFonts w:ascii="Arial" w:hAnsi="Arial" w:cs="Arial"/>
+              </w:rPr>
+            </w:pPr>
+            <w:r>
+              <w:rPr>
+                <w:rFonts w:ascii="Arial" w:hAnsi="Arial" w:cs="Arial"/>
+              </w:rPr>
+              <w:t>-1</w:t>
+            </w:r>
+          </w:p>
+        </w:tc>
+        <w:tc>
+          <w:tcPr>
+            <w:tcW w:w="2620" w:type="dxa"/>
+          </w:tcPr>
+          <w:p>
+            <w:pPr>
+              <w:cnfStyle w:val="000000000000" w:firstRow="0" w:lastRow="0" w:firstColumn="0" w:lastColumn="0" w:oddVBand="0" w:evenVBand="0" w:oddHBand="0" w:evenHBand="0" w:firstRowFirstColumn="0" w:firstRowLastColumn="0" w:lastRowFirstColumn="0" w:lastRowLastColumn="0"/>
+              <w:rPr>
+                <w:rFonts w:ascii="Arial" w:hAnsi="Arial" w:cs="Arial"/>
+              </w:rPr>
+            </w:pPr>
+            <w:r>
+              <w:rPr>
+                <w:rFonts w:ascii="Arial" w:hAnsi="Arial" w:cs="Arial"/>
+              </w:rPr>
+              <w:t>-1</w:t>
+            </w:r>
+          </w:p>
+        </w:tc>
+      </w:tr>
+      <w:tr>
+        <w:tc>
+          <w:tcPr>
+            <w:cnfStyle w:val="001000000000" w:firstRow="0" w:lastRow="0" w:firstColumn="1" w:lastColumn="0" w:oddVBand="0" w:evenVBand="0" w:oddHBand="0" w:evenHBand="0" w:firstRowFirstColumn="0" w:firstRowLastColumn="0" w:lastRowFirstColumn="0" w:lastRowLastColumn="0"/>
+            <w:tcW w:w="2619" w:type="dxa"/>
+          </w:tcPr>
+          <w:p>
+            <w:pPr>
+              <w:rPr>
+                <w:rFonts w:ascii="Arial" w:hAnsi="Arial" w:cs="Arial"/>
+              </w:rPr>
+            </w:pPr>
+            <w:r>
+              <w:rPr>
+                <w:rFonts w:ascii="Arial" w:hAnsi="Arial" w:cs="Arial"/>
+              </w:rPr>
+              <w:t>Q3</w:t>
+            </w:r>
+          </w:p>
+        </w:tc>
+        <w:tc>
+          <w:tcPr>
+            <w:tcW w:w="2620" w:type="dxa"/>
+          </w:tcPr>
+          <w:p>
+            <w:pPr>
+              <w:cnfStyle w:val="000000000000" w:firstRow="0" w:lastRow="0" w:firstColumn="0" w:lastColumn="0" w:oddVBand="0" w:evenVBand="0" w:oddHBand="0" w:evenHBand="0" w:firstRowFirstColumn="0" w:firstRowLastColumn="0" w:lastRowFirstColumn="0" w:lastRowLastColumn="0"/>
+              <w:rPr>
+                <w:rFonts w:ascii="Arial" w:hAnsi="Arial" w:cs="Arial"/>
+              </w:rPr>
+            </w:pPr>
+            <w:r>
+              <w:rPr>
+                <w:rFonts w:ascii="Arial" w:hAnsi="Arial" w:cs="Arial"/>
+              </w:rPr>
+              <w:t>Q3</w:t>
+            </w:r>
+          </w:p>
+        </w:tc>
+        <w:tc>
+          <w:tcPr>
+            <w:tcW w:w="2620" w:type="dxa"/>
+          </w:tcPr>
+          <w:p>
+            <w:pPr>
+              <w:cnfStyle w:val="000000000000" w:firstRow="0" w:lastRow="0" w:firstColumn="0" w:lastColumn="0" w:oddVBand="0" w:evenVBand="0" w:oddHBand="0" w:evenHBand="0" w:firstRowFirstColumn="0" w:firstRowLastColumn="0" w:lastRowFirstColumn="0" w:lastRowLastColumn="0"/>
+              <w:rPr>
+                <w:rFonts w:ascii="Arial" w:hAnsi="Arial" w:cs="Arial"/>
+              </w:rPr>
+            </w:pPr>
+            <w:r>
+              <w:rPr>
+                <w:rFonts w:ascii="Arial" w:hAnsi="Arial" w:cs="Arial"/>
+              </w:rPr>
+              <w:t>Q0</w:t>
+            </w:r>
+          </w:p>
+        </w:tc>
+        <w:tc>
+          <w:tcPr>
+            <w:tcW w:w="2620" w:type="dxa"/>
+          </w:tcPr>
+          <w:p>
+            <w:pPr>
+              <w:cnfStyle w:val="000000000000" w:firstRow="0" w:lastRow="0" w:firstColumn="0" w:lastColumn="0" w:oddVBand="0" w:evenVBand="0" w:oddHBand="0" w:evenHBand="0" w:firstRowFirstColumn="0" w:firstRowLastColumn="0" w:lastRowFirstColumn="0" w:lastRowLastColumn="0"/>
+              <w:rPr>
+                <w:rFonts w:ascii="Arial" w:hAnsi="Arial" w:cs="Arial"/>
+              </w:rPr>
+            </w:pPr>
+            <w:r>
+              <w:rPr>
+                <w:rFonts w:ascii="Arial" w:hAnsi="Arial" w:cs="Arial"/>
+              </w:rPr>
+              <w:t>-1</w:t>
+            </w:r>
+          </w:p>
+        </w:tc>
+      </w:tr>
+      <w:tr>
+        <w:tc>
+          <w:tcPr>
+            <w:cnfStyle w:val="001000000000" w:firstRow="0" w:lastRow="0" w:firstColumn="1" w:lastColumn="0" w:oddVBand="0" w:evenVBand="0" w:oddHBand="0" w:evenHBand="0" w:firstRowFirstColumn="0" w:firstRowLastColumn="0" w:lastRowFirstColumn="0" w:lastRowLastColumn="0"/>
+            <w:tcW w:w="2619" w:type="dxa"/>
+          </w:tcPr>
+          <w:p>
+            <w:pPr>
+              <w:rPr>
+                <w:rFonts w:ascii="Arial" w:hAnsi="Arial" w:cs="Arial"/>
+              </w:rPr>
+            </w:pPr>
+            <w:r>
+              <w:rPr>
+                <w:rFonts w:ascii="Arial" w:hAnsi="Arial" w:cs="Arial"/>
+              </w:rPr>
+              <w:t>Q0</w:t>
+            </w:r>
+          </w:p>
+        </w:tc>
+        <w:tc>
+          <w:tcPr>
+            <w:tcW w:w="2620" w:type="dxa"/>
+          </w:tcPr>
+          <w:p>
+            <w:pPr>
+              <w:cnfStyle w:val="000000000000" w:firstRow="0" w:lastRow="0" w:firstColumn="0" w:lastColumn="0" w:oddVBand="0" w:evenVBand="0" w:oddHBand="0" w:evenHBand="0" w:firstRowFirstColumn="0" w:firstRowLastColumn="0" w:lastRowFirstColumn="0" w:lastRowLastColumn="0"/>
+              <w:rPr>
+                <w:rFonts w:ascii="Arial" w:hAnsi="Arial" w:cs="Arial"/>
+              </w:rPr>
+            </w:pPr>
+            <w:r>
+              <w:rPr>
+                <w:rFonts w:ascii="Arial" w:hAnsi="Arial" w:cs="Arial"/>
+              </w:rPr>
+              <w:t>Q2</w:t>
+            </w:r>
+          </w:p>
+        </w:tc>
+        <w:tc>
+          <w:tcPr>
+            <w:tcW w:w="2620" w:type="dxa"/>
+          </w:tcPr>
+          <w:p>
+            <w:pPr>
+              <w:cnfStyle w:val="000000000000" w:firstRow="0" w:lastRow="0" w:firstColumn="0" w:lastColumn="0" w:oddVBand="0" w:evenVBand="0" w:oddHBand="0" w:evenHBand="0" w:firstRowFirstColumn="0" w:firstRowLastColumn="0" w:lastRowFirstColumn="0" w:lastRowLastColumn="0"/>
+              <w:rPr>
+                <w:rFonts w:ascii="Arial" w:hAnsi="Arial" w:cs="Arial"/>
+              </w:rPr>
+            </w:pPr>
+            <w:r>
+              <w:rPr>
+                <w:rFonts w:ascii="Arial" w:hAnsi="Arial" w:cs="Arial"/>
+              </w:rPr>
+              <w:t>-1</w:t>
+            </w:r>
+          </w:p>
+        </w:tc>
+        <w:tc>
+          <w:tcPr>
+            <w:tcW w:w="2620" w:type="dxa"/>
+          </w:tcPr>
+          <w:p>
+            <w:pPr>
+              <w:cnfStyle w:val="000000000000" w:firstRow="0" w:lastRow="0" w:firstColumn="0" w:lastColumn="0" w:oddVBand="0" w:evenVBand="0" w:oddHBand="0" w:evenHBand="0" w:firstRowFirstColumn="0" w:firstRowLastColumn="0" w:lastRowFirstColumn="0" w:lastRowLastColumn="0"/>
+              <w:rPr>
+                <w:rFonts w:ascii="Arial" w:hAnsi="Arial" w:cs="Arial"/>
+              </w:rPr>
+            </w:pPr>
+            <w:r>
+              <w:rPr>
+                <w:rFonts w:ascii="Arial" w:hAnsi="Arial" w:cs="Arial"/>
+              </w:rPr>
+              <w:t>-1</w:t>
+            </w:r>
+          </w:p>
+        </w:tc>
+      </w:tr>
+      <w:tr>
+        <w:tc>
+          <w:tcPr>
+            <w:cnfStyle w:val="001000000000" w:firstRow="0" w:lastRow="0" w:firstColumn="1" w:lastColumn="0" w:oddVBand="0" w:evenVBand="0" w:oddHBand="0" w:evenHBand="0" w:firstRowFirstColumn="0" w:firstRowLastColumn="0" w:lastRowFirstColumn="0" w:lastRowLastColumn="0"/>
+            <w:tcW w:w="2619" w:type="dxa"/>
+          </w:tcPr>
+          <w:p>
+            <w:pPr>
+              <w:rPr>
+                <w:rFonts w:ascii="Arial" w:hAnsi="Arial" w:cs="Arial"/>
+              </w:rPr>
+            </w:pPr>
+            <w:r>
+              <w:rPr>
+                <w:rFonts w:ascii="Arial" w:hAnsi="Arial" w:cs="Arial"/>
+              </w:rPr>
+              <w:t>Q2</w:t>
+            </w:r>
+          </w:p>
+        </w:tc>
+        <w:tc>
+          <w:tcPr>
+            <w:tcW w:w="2620" w:type="dxa"/>
+          </w:tcPr>
+          <w:p>
+            <w:pPr>
+              <w:cnfStyle w:val="000000000000" w:firstRow="0" w:lastRow="0" w:firstColumn="0" w:lastColumn="0" w:oddVBand="0" w:evenVBand="0" w:oddHBand="0" w:evenHBand="0" w:firstRowFirstColumn="0" w:firstRowLastColumn="0" w:lastRowFirstColumn="0" w:lastRowLastColumn="0"/>
+              <w:rPr>
+                <w:rFonts w:ascii="Arial" w:hAnsi="Arial" w:cs="Arial"/>
+              </w:rPr>
+            </w:pPr>
+            <w:r>
+              <w:rPr>
+                <w:rFonts w:ascii="Arial" w:hAnsi="Arial" w:cs="Arial"/>
+              </w:rPr>
+              <w:t>Q2</w:t>
+            </w:r>
+          </w:p>
+        </w:tc>
+        <w:tc>
+          <w:tcPr>
+            <w:tcW w:w="2620" w:type="dxa"/>
+          </w:tcPr>
+          <w:p>
+            <w:pPr>
+              <w:cnfStyle w:val="000000000000" w:firstRow="0" w:lastRow="0" w:firstColumn="0" w:lastColumn="0" w:oddVBand="0" w:evenVBand="0" w:oddHBand="0" w:evenHBand="0" w:firstRowFirstColumn="0" w:firstRowLastColumn="0" w:lastRowFirstColumn="0" w:lastRowLastColumn="0"/>
+              <w:rPr>
+                <w:rFonts w:ascii="Arial" w:hAnsi="Arial" w:cs="Arial"/>
+              </w:rPr>
+            </w:pPr>
+            <w:r>
+              <w:rPr>
+                <w:rFonts w:ascii="Arial" w:hAnsi="Arial" w:cs="Arial"/>
+              </w:rPr>
+              <w:t>-1</w:t>
+            </w:r>
+          </w:p>
+        </w:tc>
+        <w:tc>
+          <w:tcPr>
+            <w:tcW w:w="2620" w:type="dxa"/>
+          </w:tcPr>
+          <w:p>
+            <w:pPr>
+              <w:cnfStyle w:val="000000000000" w:firstRow="0" w:lastRow="0" w:firstColumn="0" w:lastColumn="0" w:oddVBand="0" w:evenVBand="0" w:oddHBand="0" w:evenHBand="0" w:firstRowFirstColumn="0" w:firstRowLastColumn="0" w:lastRowFirstColumn="0" w:lastRowLastColumn="0"/>
+              <w:rPr>
+                <w:rFonts w:ascii="Arial" w:hAnsi="Arial" w:cs="Arial"/>
+              </w:rPr>
+            </w:pPr>
+            <w:r>
+              <w:rPr>
+                <w:rFonts w:ascii="Arial" w:hAnsi="Arial" w:cs="Arial"/>
+              </w:rPr>
+              <w:t>-1</w:t>
+            </w:r>
+          </w:p>
+        </w:tc>
+      </w:tr>
+    </w:tbl>
+    <w:p>
+      <w:pPr>
+        <w:rPr>
+          <w:rFonts w:ascii="Arial" w:hAnsi="Arial" w:cs="Arial"/>
+        </w:rPr>
+      </w:pPr>
+    </w:p>
+    <w:p>
+      <w:pPr>
+        <w:rPr>
+          <w:rFonts w:ascii="Arial" w:hAnsi="Arial" w:cs="Arial"/>
+        </w:rPr>
+      </w:pPr>
+    </w:p>
+    <w:p>
+      <w:pPr>
+        <w:rPr>
+          <w:rFonts w:ascii="Arial" w:hAnsi="Arial" w:cs="Arial"/>
+        </w:rPr>
+      </w:pPr>
+      <w:r>
+        <w:rPr>
+          <w:rFonts w:ascii="Arial" w:hAnsi="Arial" w:cs="Arial"/>
+        </w:rPr>
         <w:t>Caso d)</w:t>
       </w:r>
     </w:p>
@@ -1209,7 +3164,6 @@
         <w:rPr>
           <w:rFonts w:ascii="Arial" w:hAnsi="Arial" w:cs="Arial"/>
         </w:rPr>
-        <w:lastRenderedPageBreak/>
         <w:t>Cada fila representa un estado del autómata.</w:t>
       </w:r>
     </w:p>
@@ -1568,6 +3522,7 @@
         <w:rPr>
           <w:rFonts w:ascii="Arial" w:hAnsi="Arial" w:cs="Arial"/>
         </w:rPr>
+        <w:lastRenderedPageBreak/>
         <w:t>Se obtiene la columna correspondiente al símbolo en sigma.</w:t>
       </w:r>
     </w:p>
@@ -1732,7 +3687,6 @@
         <w:rPr>
           <w:rFonts w:ascii="Arial" w:hAnsi="Arial" w:cs="Arial"/>
         </w:rPr>
-        <w:lastRenderedPageBreak/>
         <w:t>Set&lt;Integer&gt; estadosFinales → estados de aceptación.</w:t>
       </w:r>
     </w:p>
@@ -4603,6 +6557,82 @@
       <w:spacing w:val="5"/>
     </w:rPr>
   </w:style>
+  <w:style w:type="table" w:styleId="Tablaconcuadrcula">
+    <w:name w:val="Table Grid"/>
+    <w:basedOn w:val="Tablanormal"/>
+    <w:uiPriority w:val="39"/>
+    <w:rsid w:val="00997C48"/>
+    <w:pPr>
+      <w:spacing w:after="0" w:line="240" w:lineRule="auto"/>
+    </w:pPr>
+    <w:tblPr>
+      <w:tblBorders>
+        <w:top w:val="single" w:sz="4" w:space="0" w:color="auto"/>
+        <w:left w:val="single" w:sz="4" w:space="0" w:color="auto"/>
+        <w:bottom w:val="single" w:sz="4" w:space="0" w:color="auto"/>
+        <w:right w:val="single" w:sz="4" w:space="0" w:color="auto"/>
+        <w:insideH w:val="single" w:sz="4" w:space="0" w:color="auto"/>
+        <w:insideV w:val="single" w:sz="4" w:space="0" w:color="auto"/>
+      </w:tblBorders>
+    </w:tblPr>
+  </w:style>
+  <w:style w:type="table" w:styleId="Tablaconcuadrcula1clara-nfasis1">
+    <w:name w:val="Grid Table 1 Light Accent 1"/>
+    <w:basedOn w:val="Tablanormal"/>
+    <w:uiPriority w:val="46"/>
+    <w:rsid w:val="00997C48"/>
+    <w:pPr>
+      <w:spacing w:after="0" w:line="240" w:lineRule="auto"/>
+    </w:pPr>
+    <w:tblPr>
+      <w:tblStyleRowBandSize w:val="1"/>
+      <w:tblStyleColBandSize w:val="1"/>
+      <w:tblBorders>
+        <w:top w:val="single" w:sz="4" w:space="0" w:color="83CAEB" w:themeColor="accent1" w:themeTint="66"/>
+        <w:left w:val="single" w:sz="4" w:space="0" w:color="83CAEB" w:themeColor="accent1" w:themeTint="66"/>
+        <w:bottom w:val="single" w:sz="4" w:space="0" w:color="83CAEB" w:themeColor="accent1" w:themeTint="66"/>
+        <w:right w:val="single" w:sz="4" w:space="0" w:color="83CAEB" w:themeColor="accent1" w:themeTint="66"/>
+        <w:insideH w:val="single" w:sz="4" w:space="0" w:color="83CAEB" w:themeColor="accent1" w:themeTint="66"/>
+        <w:insideV w:val="single" w:sz="4" w:space="0" w:color="83CAEB" w:themeColor="accent1" w:themeTint="66"/>
+      </w:tblBorders>
+    </w:tblPr>
+    <w:tblStylePr w:type="firstRow">
+      <w:rPr>
+        <w:b/>
+        <w:bCs/>
+      </w:rPr>
+      <w:tblPr/>
+      <w:tcPr>
+        <w:tcBorders>
+          <w:bottom w:val="single" w:sz="12" w:space="0" w:color="45B0E1" w:themeColor="accent1" w:themeTint="99"/>
+        </w:tcBorders>
+      </w:tcPr>
+    </w:tblStylePr>
+    <w:tblStylePr w:type="lastRow">
+      <w:rPr>
+        <w:b/>
+        <w:bCs/>
+      </w:rPr>
+      <w:tblPr/>
+      <w:tcPr>
+        <w:tcBorders>
+          <w:top w:val="double" w:sz="2" w:space="0" w:color="45B0E1" w:themeColor="accent1" w:themeTint="99"/>
+        </w:tcBorders>
+      </w:tcPr>
+    </w:tblStylePr>
+    <w:tblStylePr w:type="firstCol">
+      <w:rPr>
+        <w:b/>
+        <w:bCs/>
+      </w:rPr>
+    </w:tblStylePr>
+    <w:tblStylePr w:type="lastCol">
+      <w:rPr>
+        <w:b/>
+        <w:bCs/>
+      </w:rPr>
+    </w:tblStylePr>
+  </w:style>
 </w:styles>
 </file>
 

</xml_diff>